<commit_message>
Beginning reformatting for further releases
</commit_message>
<xml_diff>
--- a/Documents/Release 1 Plan.docx
+++ b/Documents/Release 1 Plan.docx
@@ -1,6 +1,6 @@
 
 <file path=word/document.xml><?xml version="1.0" encoding="utf-8"?>
-<w:document xmlns:wpc="http://schemas.microsoft.com/office/word/2010/wordprocessingCanvas" xmlns:mc="http://schemas.openxmlformats.org/markup-compatibility/2006" xmlns:o="urn:schemas-microsoft-com:office:office" xmlns:r="http://schemas.openxmlformats.org/officeDocument/2006/relationships" xmlns:m="http://schemas.openxmlformats.org/officeDocument/2006/math" xmlns:v="urn:schemas-microsoft-com:vml" xmlns:wp14="http://schemas.microsoft.com/office/word/2010/wordprocessingDrawing" xmlns:wp="http://schemas.openxmlformats.org/drawingml/2006/wordprocessingDrawing" xmlns:w10="urn:schemas-microsoft-com:office:word" xmlns:w="http://schemas.openxmlformats.org/wordprocessingml/2006/main" xmlns:w14="http://schemas.microsoft.com/office/word/2010/wordml" xmlns:wpg="http://schemas.microsoft.com/office/word/2010/wordprocessingGroup" xmlns:wpi="http://schemas.microsoft.com/office/word/2010/wordprocessingInk" xmlns:wne="http://schemas.microsoft.com/office/word/2006/wordml" xmlns:wps="http://schemas.microsoft.com/office/word/2010/wordprocessingShape" mc:Ignorable="w14 wp14">
+<w:document xmlns:wpc="http://schemas.microsoft.com/office/word/2010/wordprocessingCanvas" xmlns:cx="http://schemas.microsoft.com/office/drawing/2014/chartex" xmlns:cx1="http://schemas.microsoft.com/office/drawing/2015/9/8/chartex" xmlns:mc="http://schemas.openxmlformats.org/markup-compatibility/2006" xmlns:o="urn:schemas-microsoft-com:office:office" xmlns:r="http://schemas.openxmlformats.org/officeDocument/2006/relationships" xmlns:m="http://schemas.openxmlformats.org/officeDocument/2006/math" xmlns:v="urn:schemas-microsoft-com:vml" xmlns:wp14="http://schemas.microsoft.com/office/word/2010/wordprocessingDrawing" xmlns:wp="http://schemas.openxmlformats.org/drawingml/2006/wordprocessingDrawing" xmlns:w10="urn:schemas-microsoft-com:office:word" xmlns:w="http://schemas.openxmlformats.org/wordprocessingml/2006/main" xmlns:w14="http://schemas.microsoft.com/office/word/2010/wordml" xmlns:w15="http://schemas.microsoft.com/office/word/2012/wordml" xmlns:w16se="http://schemas.microsoft.com/office/word/2015/wordml/symex" xmlns:wpg="http://schemas.microsoft.com/office/word/2010/wordprocessingGroup" xmlns:wpi="http://schemas.microsoft.com/office/word/2010/wordprocessingInk" xmlns:wne="http://schemas.microsoft.com/office/word/2006/wordml" xmlns:wps="http://schemas.microsoft.com/office/word/2010/wordprocessingShape" mc:Ignorable="w14 w15 w16se wp14">
   <w:body>
     <w:p>
       <w:pPr>
@@ -12,10 +12,7 @@
       </w:r>
       <w:bookmarkEnd w:id="0"/>
       <w:r>
-        <w:t>1</w:t>
-      </w:r>
-      <w:r>
-        <w:t xml:space="preserve"> Pl</w:t>
+        <w:t>1 Pl</w:t>
       </w:r>
       <w:r>
         <w:t>an</w:t>
@@ -42,13 +39,7 @@
         <w:rPr>
           <w:sz w:val="24"/>
         </w:rPr>
-        <w:t xml:space="preserve">: </w:t>
-      </w:r>
-      <w:r>
-        <w:rPr>
-          <w:sz w:val="24"/>
-        </w:rPr>
-        <w:t>16</w:t>
+        <w:t>: 16</w:t>
       </w:r>
       <w:r>
         <w:rPr>
@@ -70,6 +61,7 @@
         <w:tab/>
         <w:t>Total Story Points</w:t>
       </w:r>
+      <w:proofErr w:type="gramStart"/>
       <w:r>
         <w:rPr>
           <w:sz w:val="24"/>
@@ -82,8 +74,7 @@
         </w:rPr>
         <w:t>44</w:t>
       </w:r>
-      <w:bookmarkStart w:id="1" w:name="_GoBack"/>
-      <w:bookmarkEnd w:id="1"/>
+      <w:proofErr w:type="gramEnd"/>
     </w:p>
     <w:p>
       <w:pPr>
@@ -98,10 +89,12 @@
       <w:pPr>
         <w:pStyle w:val="Heading2"/>
       </w:pPr>
-      <w:bookmarkStart w:id="2" w:name="_Toc491885697"/>
+      <w:bookmarkStart w:id="1" w:name="_Toc491885697"/>
       <w:r>
         <w:t>View Data</w:t>
       </w:r>
+      <w:bookmarkStart w:id="2" w:name="_GoBack"/>
+      <w:bookmarkEnd w:id="1"/>
       <w:bookmarkEnd w:id="2"/>
     </w:p>
     <w:p>
@@ -109,9 +102,6 @@
         <w:keepNext/>
         <w:spacing w:after="120" w:line="240" w:lineRule="auto"/>
       </w:pPr>
-      <w:r>
-        <w:t>The core information as defined in the case study, provided from the database via SQL queries dependent on the user’s user group.</w:t>
-      </w:r>
     </w:p>
     <w:tbl>
       <w:tblPr>
@@ -654,7 +644,15 @@
               <w:cnfStyle w:val="000000100000" w:firstRow="0" w:lastRow="0" w:firstColumn="0" w:lastColumn="0" w:oddVBand="0" w:evenVBand="0" w:oddHBand="1" w:evenHBand="0" w:firstRowFirstColumn="0" w:firstRowLastColumn="0" w:lastRowFirstColumn="0" w:lastRowLastColumn="0"/>
             </w:pPr>
             <w:r>
-              <w:t>Create Burndown Chart</w:t>
+              <w:t xml:space="preserve">Create </w:t>
+            </w:r>
+            <w:proofErr w:type="spellStart"/>
+            <w:r>
+              <w:t>Burndown</w:t>
+            </w:r>
+            <w:proofErr w:type="spellEnd"/>
+            <w:r>
+              <w:t xml:space="preserve"> Chart</w:t>
             </w:r>
           </w:p>
         </w:tc>
@@ -1193,13 +1191,6 @@
         </w:rPr>
       </w:pPr>
     </w:p>
-    <w:p>
-      <w:pPr>
-        <w:rPr>
-          <w:lang w:eastAsia="en-AU"/>
-        </w:rPr>
-      </w:pPr>
-    </w:p>
     <w:tbl>
       <w:tblPr>
         <w:tblStyle w:val="LightList-Accent11"/>
@@ -1223,10 +1214,7 @@
           </w:tcPr>
           <w:p>
             <w:r>
-              <w:t>US</w:t>
-            </w:r>
-            <w:r>
-              <w:t>3</w:t>
+              <w:t>US3</w:t>
             </w:r>
           </w:p>
         </w:tc>
@@ -1457,8 +1445,13 @@
               <w:cnfStyle w:val="000000100000" w:firstRow="0" w:lastRow="0" w:firstColumn="0" w:lastColumn="0" w:oddVBand="0" w:evenVBand="0" w:oddHBand="1" w:evenHBand="0" w:firstRowFirstColumn="0" w:firstRowLastColumn="0" w:lastRowFirstColumn="0" w:lastRowLastColumn="0"/>
             </w:pPr>
             <w:r>
-              <w:t>Log feeback</w:t>
-            </w:r>
+              <w:t xml:space="preserve">Log </w:t>
+            </w:r>
+            <w:proofErr w:type="spellStart"/>
+            <w:r>
+              <w:t>feeback</w:t>
+            </w:r>
+            <w:proofErr w:type="spellEnd"/>
           </w:p>
         </w:tc>
         <w:tc>
@@ -2120,10 +2113,1029 @@
     </w:p>
     <w:p>
       <w:pPr>
+        <w:pStyle w:val="Heading1"/>
+      </w:pPr>
+      <w:r>
+        <w:lastRenderedPageBreak/>
+        <w:t>Sprint 3 Plan</w:t>
+      </w:r>
+    </w:p>
+    <w:tbl>
+      <w:tblPr>
+        <w:tblStyle w:val="LightList-Accent11"/>
+        <w:tblW w:w="0" w:type="auto"/>
+        <w:tblInd w:w="108" w:type="dxa"/>
+        <w:tblLook w:val="04A0" w:firstRow="1" w:lastRow="0" w:firstColumn="1" w:lastColumn="0" w:noHBand="0" w:noVBand="1"/>
+      </w:tblPr>
+      <w:tblGrid>
+        <w:gridCol w:w="951"/>
+        <w:gridCol w:w="6546"/>
+      </w:tblGrid>
+      <w:tr>
+        <w:trPr>
+          <w:cnfStyle w:val="100000000000" w:firstRow="1" w:lastRow="0" w:firstColumn="0" w:lastColumn="0" w:oddVBand="0" w:evenVBand="0" w:oddHBand="0" w:evenHBand="0" w:firstRowFirstColumn="0" w:firstRowLastColumn="0" w:lastRowFirstColumn="0" w:lastRowLastColumn="0"/>
+        </w:trPr>
+        <w:tc>
+          <w:tcPr>
+            <w:cnfStyle w:val="001000000000" w:firstRow="0" w:lastRow="0" w:firstColumn="1" w:lastColumn="0" w:oddVBand="0" w:evenVBand="0" w:oddHBand="0" w:evenHBand="0" w:firstRowFirstColumn="0" w:firstRowLastColumn="0" w:lastRowFirstColumn="0" w:lastRowLastColumn="0"/>
+            <w:tcW w:w="951" w:type="dxa"/>
+          </w:tcPr>
+          <w:p>
+            <w:r>
+              <w:t xml:space="preserve">US10 </w:t>
+            </w:r>
+          </w:p>
+        </w:tc>
+        <w:tc>
+          <w:tcPr>
+            <w:tcW w:w="6546" w:type="dxa"/>
+          </w:tcPr>
+          <w:p>
+            <w:pPr>
+              <w:cnfStyle w:val="100000000000" w:firstRow="1" w:lastRow="0" w:firstColumn="0" w:lastColumn="0" w:oddVBand="0" w:evenVBand="0" w:oddHBand="0" w:evenHBand="0" w:firstRowFirstColumn="0" w:firstRowLastColumn="0" w:lastRowFirstColumn="0" w:lastRowLastColumn="0"/>
+            </w:pPr>
+            <w:r>
+              <w:t xml:space="preserve">Archives - </w:t>
+            </w:r>
+            <w:r>
+              <w:t>8</w:t>
+            </w:r>
+            <w:r>
+              <w:t>PT</w:t>
+            </w:r>
+          </w:p>
+        </w:tc>
+      </w:tr>
+    </w:tbl>
+    <w:tbl>
+      <w:tblPr>
+        <w:tblStyle w:val="LightList-Accent4"/>
+        <w:tblW w:w="0" w:type="auto"/>
+        <w:tblLook w:val="04A0" w:firstRow="1" w:lastRow="0" w:firstColumn="1" w:lastColumn="0" w:noHBand="0" w:noVBand="1"/>
+      </w:tblPr>
+      <w:tblGrid>
+        <w:gridCol w:w="903"/>
+        <w:gridCol w:w="6435"/>
+        <w:gridCol w:w="1086"/>
+        <w:gridCol w:w="768"/>
+      </w:tblGrid>
+      <w:tr>
+        <w:trPr>
+          <w:cnfStyle w:val="100000000000" w:firstRow="1" w:lastRow="0" w:firstColumn="0" w:lastColumn="0" w:oddVBand="0" w:evenVBand="0" w:oddHBand="0" w:evenHBand="0" w:firstRowFirstColumn="0" w:firstRowLastColumn="0" w:lastRowFirstColumn="0" w:lastRowLastColumn="0"/>
+        </w:trPr>
+        <w:tc>
+          <w:tcPr>
+            <w:cnfStyle w:val="001000000000" w:firstRow="0" w:lastRow="0" w:firstColumn="1" w:lastColumn="0" w:oddVBand="0" w:evenVBand="0" w:oddHBand="0" w:evenHBand="0" w:firstRowFirstColumn="0" w:firstRowLastColumn="0" w:lastRowFirstColumn="0" w:lastRowLastColumn="0"/>
+            <w:tcW w:w="903" w:type="dxa"/>
+          </w:tcPr>
+          <w:p>
+            <w:r>
+              <w:t>Task ID</w:t>
+            </w:r>
+          </w:p>
+        </w:tc>
+        <w:tc>
+          <w:tcPr>
+            <w:tcW w:w="6435" w:type="dxa"/>
+          </w:tcPr>
+          <w:p>
+            <w:pPr>
+              <w:cnfStyle w:val="100000000000" w:firstRow="1" w:lastRow="0" w:firstColumn="0" w:lastColumn="0" w:oddVBand="0" w:evenVBand="0" w:oddHBand="0" w:evenHBand="0" w:firstRowFirstColumn="0" w:firstRowLastColumn="0" w:lastRowFirstColumn="0" w:lastRowLastColumn="0"/>
+            </w:pPr>
+            <w:r>
+              <w:t>Task Description</w:t>
+            </w:r>
+          </w:p>
+        </w:tc>
+        <w:tc>
+          <w:tcPr>
+            <w:tcW w:w="1086" w:type="dxa"/>
+          </w:tcPr>
+          <w:p>
+            <w:pPr>
+              <w:cnfStyle w:val="100000000000" w:firstRow="1" w:lastRow="0" w:firstColumn="0" w:lastColumn="0" w:oddVBand="0" w:evenVBand="0" w:oddHBand="0" w:evenHBand="0" w:firstRowFirstColumn="0" w:firstRowLastColumn="0" w:lastRowFirstColumn="0" w:lastRowLastColumn="0"/>
+            </w:pPr>
+            <w:r>
+              <w:t>Estimate</w:t>
+            </w:r>
+          </w:p>
+        </w:tc>
+        <w:tc>
+          <w:tcPr>
+            <w:tcW w:w="768" w:type="dxa"/>
+          </w:tcPr>
+          <w:p>
+            <w:pPr>
+              <w:cnfStyle w:val="100000000000" w:firstRow="1" w:lastRow="0" w:firstColumn="0" w:lastColumn="0" w:oddVBand="0" w:evenVBand="0" w:oddHBand="0" w:evenHBand="0" w:firstRowFirstColumn="0" w:firstRowLastColumn="0" w:lastRowFirstColumn="0" w:lastRowLastColumn="0"/>
+            </w:pPr>
+            <w:r>
+              <w:t>Taken</w:t>
+            </w:r>
+          </w:p>
+        </w:tc>
+      </w:tr>
+      <w:tr>
+        <w:trPr>
+          <w:cnfStyle w:val="000000100000" w:firstRow="0" w:lastRow="0" w:firstColumn="0" w:lastColumn="0" w:oddVBand="0" w:evenVBand="0" w:oddHBand="1" w:evenHBand="0" w:firstRowFirstColumn="0" w:firstRowLastColumn="0" w:lastRowFirstColumn="0" w:lastRowLastColumn="0"/>
+        </w:trPr>
+        <w:tc>
+          <w:tcPr>
+            <w:cnfStyle w:val="001000000000" w:firstRow="0" w:lastRow="0" w:firstColumn="1" w:lastColumn="0" w:oddVBand="0" w:evenVBand="0" w:oddHBand="0" w:evenHBand="0" w:firstRowFirstColumn="0" w:firstRowLastColumn="0" w:lastRowFirstColumn="0" w:lastRowLastColumn="0"/>
+            <w:tcW w:w="903" w:type="dxa"/>
+          </w:tcPr>
+          <w:p>
+            <w:r>
+              <w:t>T01</w:t>
+            </w:r>
+          </w:p>
+        </w:tc>
+        <w:tc>
+          <w:tcPr>
+            <w:tcW w:w="6435" w:type="dxa"/>
+          </w:tcPr>
+          <w:p>
+            <w:pPr>
+              <w:cnfStyle w:val="000000100000" w:firstRow="0" w:lastRow="0" w:firstColumn="0" w:lastColumn="0" w:oddVBand="0" w:evenVBand="0" w:oddHBand="1" w:evenHBand="0" w:firstRowFirstColumn="0" w:firstRowLastColumn="0" w:lastRowFirstColumn="0" w:lastRowLastColumn="0"/>
+            </w:pPr>
+            <w:r>
+              <w:t>Take output from logs</w:t>
+            </w:r>
+          </w:p>
+        </w:tc>
+        <w:tc>
+          <w:tcPr>
+            <w:tcW w:w="1086" w:type="dxa"/>
+          </w:tcPr>
+          <w:p>
+            <w:pPr>
+              <w:cnfStyle w:val="000000100000" w:firstRow="0" w:lastRow="0" w:firstColumn="0" w:lastColumn="0" w:oddVBand="0" w:evenVBand="0" w:oddHBand="1" w:evenHBand="0" w:firstRowFirstColumn="0" w:firstRowLastColumn="0" w:lastRowFirstColumn="0" w:lastRowLastColumn="0"/>
+            </w:pPr>
+            <w:r>
+              <w:t>4</w:t>
+            </w:r>
+          </w:p>
+        </w:tc>
+        <w:tc>
+          <w:tcPr>
+            <w:tcW w:w="768" w:type="dxa"/>
+          </w:tcPr>
+          <w:p>
+            <w:pPr>
+              <w:cnfStyle w:val="000000100000" w:firstRow="0" w:lastRow="0" w:firstColumn="0" w:lastColumn="0" w:oddVBand="0" w:evenVBand="0" w:oddHBand="1" w:evenHBand="0" w:firstRowFirstColumn="0" w:firstRowLastColumn="0" w:lastRowFirstColumn="0" w:lastRowLastColumn="0"/>
+            </w:pPr>
+          </w:p>
+        </w:tc>
+      </w:tr>
+      <w:tr>
+        <w:tc>
+          <w:tcPr>
+            <w:cnfStyle w:val="001000000000" w:firstRow="0" w:lastRow="0" w:firstColumn="1" w:lastColumn="0" w:oddVBand="0" w:evenVBand="0" w:oddHBand="0" w:evenHBand="0" w:firstRowFirstColumn="0" w:firstRowLastColumn="0" w:lastRowFirstColumn="0" w:lastRowLastColumn="0"/>
+            <w:tcW w:w="903" w:type="dxa"/>
+          </w:tcPr>
+          <w:p>
+            <w:r>
+              <w:t>T02</w:t>
+            </w:r>
+          </w:p>
+        </w:tc>
+        <w:tc>
+          <w:tcPr>
+            <w:tcW w:w="6435" w:type="dxa"/>
+          </w:tcPr>
+          <w:p>
+            <w:pPr>
+              <w:cnfStyle w:val="000000000000" w:firstRow="0" w:lastRow="0" w:firstColumn="0" w:lastColumn="0" w:oddVBand="0" w:evenVBand="0" w:oddHBand="0" w:evenHBand="0" w:firstRowFirstColumn="0" w:firstRowLastColumn="0" w:lastRowFirstColumn="0" w:lastRowLastColumn="0"/>
+            </w:pPr>
+            <w:r>
+              <w:t>Develop python to summarise data in YAML</w:t>
+            </w:r>
+          </w:p>
+        </w:tc>
+        <w:tc>
+          <w:tcPr>
+            <w:tcW w:w="1086" w:type="dxa"/>
+          </w:tcPr>
+          <w:p>
+            <w:pPr>
+              <w:cnfStyle w:val="000000000000" w:firstRow="0" w:lastRow="0" w:firstColumn="0" w:lastColumn="0" w:oddVBand="0" w:evenVBand="0" w:oddHBand="0" w:evenHBand="0" w:firstRowFirstColumn="0" w:firstRowLastColumn="0" w:lastRowFirstColumn="0" w:lastRowLastColumn="0"/>
+            </w:pPr>
+            <w:r>
+              <w:t>4</w:t>
+            </w:r>
+          </w:p>
+        </w:tc>
+        <w:tc>
+          <w:tcPr>
+            <w:tcW w:w="768" w:type="dxa"/>
+          </w:tcPr>
+          <w:p>
+            <w:pPr>
+              <w:cnfStyle w:val="000000000000" w:firstRow="0" w:lastRow="0" w:firstColumn="0" w:lastColumn="0" w:oddVBand="0" w:evenVBand="0" w:oddHBand="0" w:evenHBand="0" w:firstRowFirstColumn="0" w:firstRowLastColumn="0" w:lastRowFirstColumn="0" w:lastRowLastColumn="0"/>
+            </w:pPr>
+          </w:p>
+        </w:tc>
+      </w:tr>
+      <w:tr>
+        <w:trPr>
+          <w:cnfStyle w:val="000000100000" w:firstRow="0" w:lastRow="0" w:firstColumn="0" w:lastColumn="0" w:oddVBand="0" w:evenVBand="0" w:oddHBand="1" w:evenHBand="0" w:firstRowFirstColumn="0" w:firstRowLastColumn="0" w:lastRowFirstColumn="0" w:lastRowLastColumn="0"/>
+        </w:trPr>
+        <w:tc>
+          <w:tcPr>
+            <w:cnfStyle w:val="001000000000" w:firstRow="0" w:lastRow="0" w:firstColumn="1" w:lastColumn="0" w:oddVBand="0" w:evenVBand="0" w:oddHBand="0" w:evenHBand="0" w:firstRowFirstColumn="0" w:firstRowLastColumn="0" w:lastRowFirstColumn="0" w:lastRowLastColumn="0"/>
+            <w:tcW w:w="903" w:type="dxa"/>
+          </w:tcPr>
+          <w:p/>
+        </w:tc>
+        <w:tc>
+          <w:tcPr>
+            <w:tcW w:w="6435" w:type="dxa"/>
+          </w:tcPr>
+          <w:p>
+            <w:pPr>
+              <w:tabs>
+                <w:tab w:val="right" w:pos="6219"/>
+              </w:tabs>
+              <w:cnfStyle w:val="000000100000" w:firstRow="0" w:lastRow="0" w:firstColumn="0" w:lastColumn="0" w:oddVBand="0" w:evenVBand="0" w:oddHBand="1" w:evenHBand="0" w:firstRowFirstColumn="0" w:firstRowLastColumn="0" w:lastRowFirstColumn="0" w:lastRowLastColumn="0"/>
+            </w:pPr>
+            <w:r>
+              <w:t xml:space="preserve">Story Points: </w:t>
+            </w:r>
+            <w:r>
+              <w:tab/>
+              <w:t>Total Hours:</w:t>
+            </w:r>
+          </w:p>
+        </w:tc>
+        <w:tc>
+          <w:tcPr>
+            <w:tcW w:w="1086" w:type="dxa"/>
+          </w:tcPr>
+          <w:p>
+            <w:pPr>
+              <w:cnfStyle w:val="000000100000" w:firstRow="0" w:lastRow="0" w:firstColumn="0" w:lastColumn="0" w:oddVBand="0" w:evenVBand="0" w:oddHBand="1" w:evenHBand="0" w:firstRowFirstColumn="0" w:firstRowLastColumn="0" w:lastRowFirstColumn="0" w:lastRowLastColumn="0"/>
+            </w:pPr>
+            <w:r>
+              <w:t>8</w:t>
+            </w:r>
+          </w:p>
+        </w:tc>
+        <w:tc>
+          <w:tcPr>
+            <w:tcW w:w="768" w:type="dxa"/>
+          </w:tcPr>
+          <w:p>
+            <w:pPr>
+              <w:cnfStyle w:val="000000100000" w:firstRow="0" w:lastRow="0" w:firstColumn="0" w:lastColumn="0" w:oddVBand="0" w:evenVBand="0" w:oddHBand="1" w:evenHBand="0" w:firstRowFirstColumn="0" w:firstRowLastColumn="0" w:lastRowFirstColumn="0" w:lastRowLastColumn="0"/>
+            </w:pPr>
+          </w:p>
+        </w:tc>
+      </w:tr>
+    </w:tbl>
+    <w:tbl>
+      <w:tblPr>
+        <w:tblStyle w:val="LightList-Accent11"/>
+        <w:tblW w:w="0" w:type="auto"/>
+        <w:tblInd w:w="108" w:type="dxa"/>
+        <w:tblLook w:val="04A0" w:firstRow="1" w:lastRow="0" w:firstColumn="1" w:lastColumn="0" w:noHBand="0" w:noVBand="1"/>
+      </w:tblPr>
+      <w:tblGrid>
+        <w:gridCol w:w="951"/>
+        <w:gridCol w:w="6546"/>
+      </w:tblGrid>
+      <w:tr>
+        <w:trPr>
+          <w:cnfStyle w:val="100000000000" w:firstRow="1" w:lastRow="0" w:firstColumn="0" w:lastColumn="0" w:oddVBand="0" w:evenVBand="0" w:oddHBand="0" w:evenHBand="0" w:firstRowFirstColumn="0" w:firstRowLastColumn="0" w:lastRowFirstColumn="0" w:lastRowLastColumn="0"/>
+        </w:trPr>
+        <w:tc>
+          <w:tcPr>
+            <w:cnfStyle w:val="001000000000" w:firstRow="0" w:lastRow="0" w:firstColumn="1" w:lastColumn="0" w:oddVBand="0" w:evenVBand="0" w:oddHBand="0" w:evenHBand="0" w:firstRowFirstColumn="0" w:firstRowLastColumn="0" w:lastRowFirstColumn="0" w:lastRowLastColumn="0"/>
+            <w:tcW w:w="951" w:type="dxa"/>
+          </w:tcPr>
+          <w:p>
+            <w:r>
+              <w:t xml:space="preserve">US5 </w:t>
+            </w:r>
+          </w:p>
+        </w:tc>
+        <w:tc>
+          <w:tcPr>
+            <w:tcW w:w="6546" w:type="dxa"/>
+          </w:tcPr>
+          <w:p>
+            <w:pPr>
+              <w:cnfStyle w:val="100000000000" w:firstRow="1" w:lastRow="0" w:firstColumn="0" w:lastColumn="0" w:oddVBand="0" w:evenVBand="0" w:oddHBand="0" w:evenHBand="0" w:firstRowFirstColumn="0" w:firstRowLastColumn="0" w:lastRowFirstColumn="0" w:lastRowLastColumn="0"/>
+            </w:pPr>
+            <w:proofErr w:type="spellStart"/>
+            <w:r>
+              <w:t>Kibana</w:t>
+            </w:r>
+            <w:proofErr w:type="spellEnd"/>
+            <w:r>
+              <w:t xml:space="preserve"> Integration - </w:t>
+            </w:r>
+            <w:r>
+              <w:t>16</w:t>
+            </w:r>
+            <w:r>
+              <w:t>PT</w:t>
+            </w:r>
+          </w:p>
+        </w:tc>
+      </w:tr>
+    </w:tbl>
+    <w:tbl>
+      <w:tblPr>
+        <w:tblStyle w:val="LightList-Accent4"/>
+        <w:tblW w:w="0" w:type="auto"/>
+        <w:tblLook w:val="04A0" w:firstRow="1" w:lastRow="0" w:firstColumn="1" w:lastColumn="0" w:noHBand="0" w:noVBand="1"/>
+      </w:tblPr>
+      <w:tblGrid>
+        <w:gridCol w:w="903"/>
+        <w:gridCol w:w="6435"/>
+        <w:gridCol w:w="1086"/>
+        <w:gridCol w:w="768"/>
+      </w:tblGrid>
+      <w:tr>
+        <w:trPr>
+          <w:cnfStyle w:val="100000000000" w:firstRow="1" w:lastRow="0" w:firstColumn="0" w:lastColumn="0" w:oddVBand="0" w:evenVBand="0" w:oddHBand="0" w:evenHBand="0" w:firstRowFirstColumn="0" w:firstRowLastColumn="0" w:lastRowFirstColumn="0" w:lastRowLastColumn="0"/>
+        </w:trPr>
+        <w:tc>
+          <w:tcPr>
+            <w:cnfStyle w:val="001000000000" w:firstRow="0" w:lastRow="0" w:firstColumn="1" w:lastColumn="0" w:oddVBand="0" w:evenVBand="0" w:oddHBand="0" w:evenHBand="0" w:firstRowFirstColumn="0" w:firstRowLastColumn="0" w:lastRowFirstColumn="0" w:lastRowLastColumn="0"/>
+            <w:tcW w:w="903" w:type="dxa"/>
+          </w:tcPr>
+          <w:p>
+            <w:r>
+              <w:t>Task ID</w:t>
+            </w:r>
+          </w:p>
+        </w:tc>
+        <w:tc>
+          <w:tcPr>
+            <w:tcW w:w="6435" w:type="dxa"/>
+          </w:tcPr>
+          <w:p>
+            <w:pPr>
+              <w:cnfStyle w:val="100000000000" w:firstRow="1" w:lastRow="0" w:firstColumn="0" w:lastColumn="0" w:oddVBand="0" w:evenVBand="0" w:oddHBand="0" w:evenHBand="0" w:firstRowFirstColumn="0" w:firstRowLastColumn="0" w:lastRowFirstColumn="0" w:lastRowLastColumn="0"/>
+            </w:pPr>
+            <w:r>
+              <w:t>Task Description</w:t>
+            </w:r>
+          </w:p>
+        </w:tc>
+        <w:tc>
+          <w:tcPr>
+            <w:tcW w:w="1086" w:type="dxa"/>
+          </w:tcPr>
+          <w:p>
+            <w:pPr>
+              <w:cnfStyle w:val="100000000000" w:firstRow="1" w:lastRow="0" w:firstColumn="0" w:lastColumn="0" w:oddVBand="0" w:evenVBand="0" w:oddHBand="0" w:evenHBand="0" w:firstRowFirstColumn="0" w:firstRowLastColumn="0" w:lastRowFirstColumn="0" w:lastRowLastColumn="0"/>
+            </w:pPr>
+            <w:r>
+              <w:t>Estimate</w:t>
+            </w:r>
+          </w:p>
+        </w:tc>
+        <w:tc>
+          <w:tcPr>
+            <w:tcW w:w="768" w:type="dxa"/>
+          </w:tcPr>
+          <w:p>
+            <w:pPr>
+              <w:cnfStyle w:val="100000000000" w:firstRow="1" w:lastRow="0" w:firstColumn="0" w:lastColumn="0" w:oddVBand="0" w:evenVBand="0" w:oddHBand="0" w:evenHBand="0" w:firstRowFirstColumn="0" w:firstRowLastColumn="0" w:lastRowFirstColumn="0" w:lastRowLastColumn="0"/>
+            </w:pPr>
+            <w:r>
+              <w:t>Taken</w:t>
+            </w:r>
+          </w:p>
+        </w:tc>
+      </w:tr>
+      <w:tr>
+        <w:trPr>
+          <w:cnfStyle w:val="000000100000" w:firstRow="0" w:lastRow="0" w:firstColumn="0" w:lastColumn="0" w:oddVBand="0" w:evenVBand="0" w:oddHBand="1" w:evenHBand="0" w:firstRowFirstColumn="0" w:firstRowLastColumn="0" w:lastRowFirstColumn="0" w:lastRowLastColumn="0"/>
+        </w:trPr>
+        <w:tc>
+          <w:tcPr>
+            <w:cnfStyle w:val="001000000000" w:firstRow="0" w:lastRow="0" w:firstColumn="1" w:lastColumn="0" w:oddVBand="0" w:evenVBand="0" w:oddHBand="0" w:evenHBand="0" w:firstRowFirstColumn="0" w:firstRowLastColumn="0" w:lastRowFirstColumn="0" w:lastRowLastColumn="0"/>
+            <w:tcW w:w="903" w:type="dxa"/>
+          </w:tcPr>
+          <w:p>
+            <w:r>
+              <w:t>T01</w:t>
+            </w:r>
+          </w:p>
+        </w:tc>
+        <w:tc>
+          <w:tcPr>
+            <w:tcW w:w="6435" w:type="dxa"/>
+          </w:tcPr>
+          <w:p>
+            <w:pPr>
+              <w:cnfStyle w:val="000000100000" w:firstRow="0" w:lastRow="0" w:firstColumn="0" w:lastColumn="0" w:oddVBand="0" w:evenVBand="0" w:oddHBand="1" w:evenHBand="0" w:firstRowFirstColumn="0" w:firstRowLastColumn="0" w:lastRowFirstColumn="0" w:lastRowLastColumn="0"/>
+            </w:pPr>
+            <w:r>
+              <w:t xml:space="preserve">Install </w:t>
+            </w:r>
+            <w:proofErr w:type="spellStart"/>
+            <w:r>
+              <w:t>Kibana</w:t>
+            </w:r>
+            <w:proofErr w:type="spellEnd"/>
+            <w:r>
+              <w:t xml:space="preserve"> on Ubuntu server</w:t>
+            </w:r>
+          </w:p>
+        </w:tc>
+        <w:tc>
+          <w:tcPr>
+            <w:tcW w:w="1086" w:type="dxa"/>
+          </w:tcPr>
+          <w:p>
+            <w:pPr>
+              <w:cnfStyle w:val="000000100000" w:firstRow="0" w:lastRow="0" w:firstColumn="0" w:lastColumn="0" w:oddVBand="0" w:evenVBand="0" w:oddHBand="1" w:evenHBand="0" w:firstRowFirstColumn="0" w:firstRowLastColumn="0" w:lastRowFirstColumn="0" w:lastRowLastColumn="0"/>
+            </w:pPr>
+            <w:r>
+              <w:t>1</w:t>
+            </w:r>
+          </w:p>
+        </w:tc>
+        <w:tc>
+          <w:tcPr>
+            <w:tcW w:w="768" w:type="dxa"/>
+          </w:tcPr>
+          <w:p>
+            <w:pPr>
+              <w:cnfStyle w:val="000000100000" w:firstRow="0" w:lastRow="0" w:firstColumn="0" w:lastColumn="0" w:oddVBand="0" w:evenVBand="0" w:oddHBand="1" w:evenHBand="0" w:firstRowFirstColumn="0" w:firstRowLastColumn="0" w:lastRowFirstColumn="0" w:lastRowLastColumn="0"/>
+            </w:pPr>
+          </w:p>
+        </w:tc>
+      </w:tr>
+      <w:tr>
+        <w:tc>
+          <w:tcPr>
+            <w:cnfStyle w:val="001000000000" w:firstRow="0" w:lastRow="0" w:firstColumn="1" w:lastColumn="0" w:oddVBand="0" w:evenVBand="0" w:oddHBand="0" w:evenHBand="0" w:firstRowFirstColumn="0" w:firstRowLastColumn="0" w:lastRowFirstColumn="0" w:lastRowLastColumn="0"/>
+            <w:tcW w:w="903" w:type="dxa"/>
+          </w:tcPr>
+          <w:p>
+            <w:r>
+              <w:t>T02</w:t>
+            </w:r>
+          </w:p>
+        </w:tc>
+        <w:tc>
+          <w:tcPr>
+            <w:tcW w:w="6435" w:type="dxa"/>
+          </w:tcPr>
+          <w:p>
+            <w:pPr>
+              <w:cnfStyle w:val="000000000000" w:firstRow="0" w:lastRow="0" w:firstColumn="0" w:lastColumn="0" w:oddVBand="0" w:evenVBand="0" w:oddHBand="0" w:evenHBand="0" w:firstRowFirstColumn="0" w:firstRowLastColumn="0" w:lastRowFirstColumn="0" w:lastRowLastColumn="0"/>
+            </w:pPr>
+            <w:r>
+              <w:t xml:space="preserve">Configure </w:t>
+            </w:r>
+            <w:proofErr w:type="spellStart"/>
+            <w:r>
+              <w:t>Kibana</w:t>
+            </w:r>
+            <w:proofErr w:type="spellEnd"/>
+            <w:r>
+              <w:t xml:space="preserve"> to function correctly</w:t>
+            </w:r>
+          </w:p>
+        </w:tc>
+        <w:tc>
+          <w:tcPr>
+            <w:tcW w:w="1086" w:type="dxa"/>
+          </w:tcPr>
+          <w:p>
+            <w:pPr>
+              <w:cnfStyle w:val="000000000000" w:firstRow="0" w:lastRow="0" w:firstColumn="0" w:lastColumn="0" w:oddVBand="0" w:evenVBand="0" w:oddHBand="0" w:evenHBand="0" w:firstRowFirstColumn="0" w:firstRowLastColumn="0" w:lastRowFirstColumn="0" w:lastRowLastColumn="0"/>
+            </w:pPr>
+            <w:r>
+              <w:t>4</w:t>
+            </w:r>
+          </w:p>
+        </w:tc>
+        <w:tc>
+          <w:tcPr>
+            <w:tcW w:w="768" w:type="dxa"/>
+          </w:tcPr>
+          <w:p>
+            <w:pPr>
+              <w:cnfStyle w:val="000000000000" w:firstRow="0" w:lastRow="0" w:firstColumn="0" w:lastColumn="0" w:oddVBand="0" w:evenVBand="0" w:oddHBand="0" w:evenHBand="0" w:firstRowFirstColumn="0" w:firstRowLastColumn="0" w:lastRowFirstColumn="0" w:lastRowLastColumn="0"/>
+            </w:pPr>
+          </w:p>
+        </w:tc>
+      </w:tr>
+      <w:tr>
+        <w:trPr>
+          <w:cnfStyle w:val="000000100000" w:firstRow="0" w:lastRow="0" w:firstColumn="0" w:lastColumn="0" w:oddVBand="0" w:evenVBand="0" w:oddHBand="1" w:evenHBand="0" w:firstRowFirstColumn="0" w:firstRowLastColumn="0" w:lastRowFirstColumn="0" w:lastRowLastColumn="0"/>
+        </w:trPr>
+        <w:tc>
+          <w:tcPr>
+            <w:cnfStyle w:val="001000000000" w:firstRow="0" w:lastRow="0" w:firstColumn="1" w:lastColumn="0" w:oddVBand="0" w:evenVBand="0" w:oddHBand="0" w:evenHBand="0" w:firstRowFirstColumn="0" w:firstRowLastColumn="0" w:lastRowFirstColumn="0" w:lastRowLastColumn="0"/>
+            <w:tcW w:w="903" w:type="dxa"/>
+          </w:tcPr>
+          <w:p>
+            <w:r>
+              <w:t>T03</w:t>
+            </w:r>
+          </w:p>
+        </w:tc>
+        <w:tc>
+          <w:tcPr>
+            <w:tcW w:w="6435" w:type="dxa"/>
+          </w:tcPr>
+          <w:p>
+            <w:pPr>
+              <w:cnfStyle w:val="000000100000" w:firstRow="0" w:lastRow="0" w:firstColumn="0" w:lastColumn="0" w:oddVBand="0" w:evenVBand="0" w:oddHBand="1" w:evenHBand="0" w:firstRowFirstColumn="0" w:firstRowLastColumn="0" w:lastRowFirstColumn="0" w:lastRowLastColumn="0"/>
+            </w:pPr>
+            <w:r>
+              <w:t>Import data from GRR to display</w:t>
+            </w:r>
+          </w:p>
+        </w:tc>
+        <w:tc>
+          <w:tcPr>
+            <w:tcW w:w="1086" w:type="dxa"/>
+          </w:tcPr>
+          <w:p>
+            <w:pPr>
+              <w:cnfStyle w:val="000000100000" w:firstRow="0" w:lastRow="0" w:firstColumn="0" w:lastColumn="0" w:oddVBand="0" w:evenVBand="0" w:oddHBand="1" w:evenHBand="0" w:firstRowFirstColumn="0" w:firstRowLastColumn="0" w:lastRowFirstColumn="0" w:lastRowLastColumn="0"/>
+            </w:pPr>
+            <w:r>
+              <w:t>8</w:t>
+            </w:r>
+          </w:p>
+        </w:tc>
+        <w:tc>
+          <w:tcPr>
+            <w:tcW w:w="768" w:type="dxa"/>
+          </w:tcPr>
+          <w:p>
+            <w:pPr>
+              <w:cnfStyle w:val="000000100000" w:firstRow="0" w:lastRow="0" w:firstColumn="0" w:lastColumn="0" w:oddVBand="0" w:evenVBand="0" w:oddHBand="1" w:evenHBand="0" w:firstRowFirstColumn="0" w:firstRowLastColumn="0" w:lastRowFirstColumn="0" w:lastRowLastColumn="0"/>
+            </w:pPr>
+          </w:p>
+        </w:tc>
+      </w:tr>
+      <w:tr>
+        <w:tc>
+          <w:tcPr>
+            <w:cnfStyle w:val="001000000000" w:firstRow="0" w:lastRow="0" w:firstColumn="1" w:lastColumn="0" w:oddVBand="0" w:evenVBand="0" w:oddHBand="0" w:evenHBand="0" w:firstRowFirstColumn="0" w:firstRowLastColumn="0" w:lastRowFirstColumn="0" w:lastRowLastColumn="0"/>
+            <w:tcW w:w="903" w:type="dxa"/>
+          </w:tcPr>
+          <w:p/>
+        </w:tc>
+        <w:tc>
+          <w:tcPr>
+            <w:tcW w:w="6435" w:type="dxa"/>
+          </w:tcPr>
+          <w:p>
+            <w:pPr>
+              <w:tabs>
+                <w:tab w:val="right" w:pos="6219"/>
+              </w:tabs>
+              <w:cnfStyle w:val="000000000000" w:firstRow="0" w:lastRow="0" w:firstColumn="0" w:lastColumn="0" w:oddVBand="0" w:evenVBand="0" w:oddHBand="0" w:evenHBand="0" w:firstRowFirstColumn="0" w:firstRowLastColumn="0" w:lastRowFirstColumn="0" w:lastRowLastColumn="0"/>
+            </w:pPr>
+            <w:r>
+              <w:t xml:space="preserve">Story Points: </w:t>
+            </w:r>
+            <w:r>
+              <w:tab/>
+              <w:t>Total Hours:</w:t>
+            </w:r>
+          </w:p>
+        </w:tc>
+        <w:tc>
+          <w:tcPr>
+            <w:tcW w:w="1086" w:type="dxa"/>
+          </w:tcPr>
+          <w:p>
+            <w:pPr>
+              <w:cnfStyle w:val="000000000000" w:firstRow="0" w:lastRow="0" w:firstColumn="0" w:lastColumn="0" w:oddVBand="0" w:evenVBand="0" w:oddHBand="0" w:evenHBand="0" w:firstRowFirstColumn="0" w:firstRowLastColumn="0" w:lastRowFirstColumn="0" w:lastRowLastColumn="0"/>
+            </w:pPr>
+            <w:r>
+              <w:t>13</w:t>
+            </w:r>
+          </w:p>
+        </w:tc>
+        <w:tc>
+          <w:tcPr>
+            <w:tcW w:w="768" w:type="dxa"/>
+          </w:tcPr>
+          <w:p>
+            <w:pPr>
+              <w:cnfStyle w:val="000000000000" w:firstRow="0" w:lastRow="0" w:firstColumn="0" w:lastColumn="0" w:oddVBand="0" w:evenVBand="0" w:oddHBand="0" w:evenHBand="0" w:firstRowFirstColumn="0" w:firstRowLastColumn="0" w:lastRowFirstColumn="0" w:lastRowLastColumn="0"/>
+            </w:pPr>
+          </w:p>
+        </w:tc>
+      </w:tr>
+    </w:tbl>
+    <w:tbl>
+      <w:tblPr>
+        <w:tblStyle w:val="LightList-Accent11"/>
+        <w:tblW w:w="0" w:type="auto"/>
+        <w:tblInd w:w="108" w:type="dxa"/>
+        <w:tblLook w:val="04A0" w:firstRow="1" w:lastRow="0" w:firstColumn="1" w:lastColumn="0" w:noHBand="0" w:noVBand="1"/>
+      </w:tblPr>
+      <w:tblGrid>
+        <w:gridCol w:w="951"/>
+        <w:gridCol w:w="6546"/>
+      </w:tblGrid>
+      <w:tr>
+        <w:trPr>
+          <w:cnfStyle w:val="100000000000" w:firstRow="1" w:lastRow="0" w:firstColumn="0" w:lastColumn="0" w:oddVBand="0" w:evenVBand="0" w:oddHBand="0" w:evenHBand="0" w:firstRowFirstColumn="0" w:firstRowLastColumn="0" w:lastRowFirstColumn="0" w:lastRowLastColumn="0"/>
+        </w:trPr>
+        <w:tc>
+          <w:tcPr>
+            <w:cnfStyle w:val="001000000000" w:firstRow="0" w:lastRow="0" w:firstColumn="1" w:lastColumn="0" w:oddVBand="0" w:evenVBand="0" w:oddHBand="0" w:evenHBand="0" w:firstRowFirstColumn="0" w:firstRowLastColumn="0" w:lastRowFirstColumn="0" w:lastRowLastColumn="0"/>
+            <w:tcW w:w="951" w:type="dxa"/>
+          </w:tcPr>
+          <w:p>
+            <w:r>
+              <w:t>US22</w:t>
+            </w:r>
+            <w:r>
+              <w:t xml:space="preserve"> </w:t>
+            </w:r>
+          </w:p>
+        </w:tc>
+        <w:tc>
+          <w:tcPr>
+            <w:tcW w:w="6546" w:type="dxa"/>
+          </w:tcPr>
+          <w:p>
+            <w:pPr>
+              <w:cnfStyle w:val="100000000000" w:firstRow="1" w:lastRow="0" w:firstColumn="0" w:lastColumn="0" w:oddVBand="0" w:evenVBand="0" w:oddHBand="0" w:evenHBand="0" w:firstRowFirstColumn="0" w:firstRowLastColumn="0" w:lastRowFirstColumn="0" w:lastRowLastColumn="0"/>
+            </w:pPr>
+            <w:proofErr w:type="spellStart"/>
+            <w:r>
+              <w:t>Elasticsearch</w:t>
+            </w:r>
+            <w:proofErr w:type="spellEnd"/>
+            <w:r>
+              <w:t xml:space="preserve"> Integration - </w:t>
+            </w:r>
+            <w:r>
+              <w:t>16</w:t>
+            </w:r>
+            <w:r>
+              <w:t>PT</w:t>
+            </w:r>
+          </w:p>
+        </w:tc>
+      </w:tr>
+    </w:tbl>
+    <w:tbl>
+      <w:tblPr>
+        <w:tblStyle w:val="LightList-Accent4"/>
+        <w:tblW w:w="0" w:type="auto"/>
+        <w:tblLook w:val="04A0" w:firstRow="1" w:lastRow="0" w:firstColumn="1" w:lastColumn="0" w:noHBand="0" w:noVBand="1"/>
+      </w:tblPr>
+      <w:tblGrid>
+        <w:gridCol w:w="903"/>
+        <w:gridCol w:w="6435"/>
+        <w:gridCol w:w="1086"/>
+        <w:gridCol w:w="768"/>
+      </w:tblGrid>
+      <w:tr>
+        <w:trPr>
+          <w:cnfStyle w:val="100000000000" w:firstRow="1" w:lastRow="0" w:firstColumn="0" w:lastColumn="0" w:oddVBand="0" w:evenVBand="0" w:oddHBand="0" w:evenHBand="0" w:firstRowFirstColumn="0" w:firstRowLastColumn="0" w:lastRowFirstColumn="0" w:lastRowLastColumn="0"/>
+        </w:trPr>
+        <w:tc>
+          <w:tcPr>
+            <w:cnfStyle w:val="001000000000" w:firstRow="0" w:lastRow="0" w:firstColumn="1" w:lastColumn="0" w:oddVBand="0" w:evenVBand="0" w:oddHBand="0" w:evenHBand="0" w:firstRowFirstColumn="0" w:firstRowLastColumn="0" w:lastRowFirstColumn="0" w:lastRowLastColumn="0"/>
+            <w:tcW w:w="903" w:type="dxa"/>
+          </w:tcPr>
+          <w:p>
+            <w:r>
+              <w:t>Task ID</w:t>
+            </w:r>
+          </w:p>
+        </w:tc>
+        <w:tc>
+          <w:tcPr>
+            <w:tcW w:w="6435" w:type="dxa"/>
+          </w:tcPr>
+          <w:p>
+            <w:pPr>
+              <w:cnfStyle w:val="100000000000" w:firstRow="1" w:lastRow="0" w:firstColumn="0" w:lastColumn="0" w:oddVBand="0" w:evenVBand="0" w:oddHBand="0" w:evenHBand="0" w:firstRowFirstColumn="0" w:firstRowLastColumn="0" w:lastRowFirstColumn="0" w:lastRowLastColumn="0"/>
+            </w:pPr>
+            <w:r>
+              <w:t>Task Description</w:t>
+            </w:r>
+          </w:p>
+        </w:tc>
+        <w:tc>
+          <w:tcPr>
+            <w:tcW w:w="1086" w:type="dxa"/>
+          </w:tcPr>
+          <w:p>
+            <w:pPr>
+              <w:cnfStyle w:val="100000000000" w:firstRow="1" w:lastRow="0" w:firstColumn="0" w:lastColumn="0" w:oddVBand="0" w:evenVBand="0" w:oddHBand="0" w:evenHBand="0" w:firstRowFirstColumn="0" w:firstRowLastColumn="0" w:lastRowFirstColumn="0" w:lastRowLastColumn="0"/>
+            </w:pPr>
+            <w:r>
+              <w:t>Estimate</w:t>
+            </w:r>
+          </w:p>
+        </w:tc>
+        <w:tc>
+          <w:tcPr>
+            <w:tcW w:w="768" w:type="dxa"/>
+          </w:tcPr>
+          <w:p>
+            <w:pPr>
+              <w:cnfStyle w:val="100000000000" w:firstRow="1" w:lastRow="0" w:firstColumn="0" w:lastColumn="0" w:oddVBand="0" w:evenVBand="0" w:oddHBand="0" w:evenHBand="0" w:firstRowFirstColumn="0" w:firstRowLastColumn="0" w:lastRowFirstColumn="0" w:lastRowLastColumn="0"/>
+            </w:pPr>
+            <w:r>
+              <w:t>Taken</w:t>
+            </w:r>
+          </w:p>
+        </w:tc>
+      </w:tr>
+      <w:tr>
+        <w:trPr>
+          <w:cnfStyle w:val="000000100000" w:firstRow="0" w:lastRow="0" w:firstColumn="0" w:lastColumn="0" w:oddVBand="0" w:evenVBand="0" w:oddHBand="1" w:evenHBand="0" w:firstRowFirstColumn="0" w:firstRowLastColumn="0" w:lastRowFirstColumn="0" w:lastRowLastColumn="0"/>
+        </w:trPr>
+        <w:tc>
+          <w:tcPr>
+            <w:cnfStyle w:val="001000000000" w:firstRow="0" w:lastRow="0" w:firstColumn="1" w:lastColumn="0" w:oddVBand="0" w:evenVBand="0" w:oddHBand="0" w:evenHBand="0" w:firstRowFirstColumn="0" w:firstRowLastColumn="0" w:lastRowFirstColumn="0" w:lastRowLastColumn="0"/>
+            <w:tcW w:w="903" w:type="dxa"/>
+          </w:tcPr>
+          <w:p>
+            <w:r>
+              <w:t>T01</w:t>
+            </w:r>
+          </w:p>
+        </w:tc>
+        <w:tc>
+          <w:tcPr>
+            <w:tcW w:w="6435" w:type="dxa"/>
+          </w:tcPr>
+          <w:p>
+            <w:pPr>
+              <w:cnfStyle w:val="000000100000" w:firstRow="0" w:lastRow="0" w:firstColumn="0" w:lastColumn="0" w:oddVBand="0" w:evenVBand="0" w:oddHBand="1" w:evenHBand="0" w:firstRowFirstColumn="0" w:firstRowLastColumn="0" w:lastRowFirstColumn="0" w:lastRowLastColumn="0"/>
+            </w:pPr>
+            <w:r>
+              <w:t xml:space="preserve">Install </w:t>
+            </w:r>
+            <w:r>
+              <w:t>ES</w:t>
+            </w:r>
+            <w:r>
+              <w:t xml:space="preserve"> on Ubuntu server</w:t>
+            </w:r>
+          </w:p>
+        </w:tc>
+        <w:tc>
+          <w:tcPr>
+            <w:tcW w:w="1086" w:type="dxa"/>
+          </w:tcPr>
+          <w:p>
+            <w:pPr>
+              <w:cnfStyle w:val="000000100000" w:firstRow="0" w:lastRow="0" w:firstColumn="0" w:lastColumn="0" w:oddVBand="0" w:evenVBand="0" w:oddHBand="1" w:evenHBand="0" w:firstRowFirstColumn="0" w:firstRowLastColumn="0" w:lastRowFirstColumn="0" w:lastRowLastColumn="0"/>
+            </w:pPr>
+            <w:r>
+              <w:t>1</w:t>
+            </w:r>
+          </w:p>
+        </w:tc>
+        <w:tc>
+          <w:tcPr>
+            <w:tcW w:w="768" w:type="dxa"/>
+          </w:tcPr>
+          <w:p>
+            <w:pPr>
+              <w:cnfStyle w:val="000000100000" w:firstRow="0" w:lastRow="0" w:firstColumn="0" w:lastColumn="0" w:oddVBand="0" w:evenVBand="0" w:oddHBand="1" w:evenHBand="0" w:firstRowFirstColumn="0" w:firstRowLastColumn="0" w:lastRowFirstColumn="0" w:lastRowLastColumn="0"/>
+            </w:pPr>
+          </w:p>
+        </w:tc>
+      </w:tr>
+      <w:tr>
+        <w:tc>
+          <w:tcPr>
+            <w:cnfStyle w:val="001000000000" w:firstRow="0" w:lastRow="0" w:firstColumn="1" w:lastColumn="0" w:oddVBand="0" w:evenVBand="0" w:oddHBand="0" w:evenHBand="0" w:firstRowFirstColumn="0" w:firstRowLastColumn="0" w:lastRowFirstColumn="0" w:lastRowLastColumn="0"/>
+            <w:tcW w:w="903" w:type="dxa"/>
+          </w:tcPr>
+          <w:p>
+            <w:r>
+              <w:t>T02</w:t>
+            </w:r>
+          </w:p>
+        </w:tc>
+        <w:tc>
+          <w:tcPr>
+            <w:tcW w:w="6435" w:type="dxa"/>
+          </w:tcPr>
+          <w:p>
+            <w:pPr>
+              <w:cnfStyle w:val="000000000000" w:firstRow="0" w:lastRow="0" w:firstColumn="0" w:lastColumn="0" w:oddVBand="0" w:evenVBand="0" w:oddHBand="0" w:evenHBand="0" w:firstRowFirstColumn="0" w:firstRowLastColumn="0" w:lastRowFirstColumn="0" w:lastRowLastColumn="0"/>
+            </w:pPr>
+            <w:r>
+              <w:t xml:space="preserve">Configure </w:t>
+            </w:r>
+            <w:r>
+              <w:t>ES</w:t>
+            </w:r>
+            <w:r>
+              <w:t xml:space="preserve"> to function correctly</w:t>
+            </w:r>
+          </w:p>
+        </w:tc>
+        <w:tc>
+          <w:tcPr>
+            <w:tcW w:w="1086" w:type="dxa"/>
+          </w:tcPr>
+          <w:p>
+            <w:pPr>
+              <w:cnfStyle w:val="000000000000" w:firstRow="0" w:lastRow="0" w:firstColumn="0" w:lastColumn="0" w:oddVBand="0" w:evenVBand="0" w:oddHBand="0" w:evenHBand="0" w:firstRowFirstColumn="0" w:firstRowLastColumn="0" w:lastRowFirstColumn="0" w:lastRowLastColumn="0"/>
+            </w:pPr>
+            <w:r>
+              <w:t>4</w:t>
+            </w:r>
+          </w:p>
+        </w:tc>
+        <w:tc>
+          <w:tcPr>
+            <w:tcW w:w="768" w:type="dxa"/>
+          </w:tcPr>
+          <w:p>
+            <w:pPr>
+              <w:cnfStyle w:val="000000000000" w:firstRow="0" w:lastRow="0" w:firstColumn="0" w:lastColumn="0" w:oddVBand="0" w:evenVBand="0" w:oddHBand="0" w:evenHBand="0" w:firstRowFirstColumn="0" w:firstRowLastColumn="0" w:lastRowFirstColumn="0" w:lastRowLastColumn="0"/>
+            </w:pPr>
+          </w:p>
+        </w:tc>
+      </w:tr>
+      <w:tr>
+        <w:trPr>
+          <w:cnfStyle w:val="000000100000" w:firstRow="0" w:lastRow="0" w:firstColumn="0" w:lastColumn="0" w:oddVBand="0" w:evenVBand="0" w:oddHBand="1" w:evenHBand="0" w:firstRowFirstColumn="0" w:firstRowLastColumn="0" w:lastRowFirstColumn="0" w:lastRowLastColumn="0"/>
+        </w:trPr>
+        <w:tc>
+          <w:tcPr>
+            <w:cnfStyle w:val="001000000000" w:firstRow="0" w:lastRow="0" w:firstColumn="1" w:lastColumn="0" w:oddVBand="0" w:evenVBand="0" w:oddHBand="0" w:evenHBand="0" w:firstRowFirstColumn="0" w:firstRowLastColumn="0" w:lastRowFirstColumn="0" w:lastRowLastColumn="0"/>
+            <w:tcW w:w="903" w:type="dxa"/>
+          </w:tcPr>
+          <w:p>
+            <w:r>
+              <w:t>T03</w:t>
+            </w:r>
+          </w:p>
+        </w:tc>
+        <w:tc>
+          <w:tcPr>
+            <w:tcW w:w="6435" w:type="dxa"/>
+          </w:tcPr>
+          <w:p>
+            <w:pPr>
+              <w:cnfStyle w:val="000000100000" w:firstRow="0" w:lastRow="0" w:firstColumn="0" w:lastColumn="0" w:oddVBand="0" w:evenVBand="0" w:oddHBand="1" w:evenHBand="0" w:firstRowFirstColumn="0" w:firstRowLastColumn="0" w:lastRowFirstColumn="0" w:lastRowLastColumn="0"/>
+            </w:pPr>
+            <w:r>
+              <w:t xml:space="preserve">Create ES filters to read and manipulate logs and export to </w:t>
+            </w:r>
+            <w:proofErr w:type="spellStart"/>
+            <w:r>
+              <w:t>Kibana</w:t>
+            </w:r>
+            <w:proofErr w:type="spellEnd"/>
+          </w:p>
+        </w:tc>
+        <w:tc>
+          <w:tcPr>
+            <w:tcW w:w="1086" w:type="dxa"/>
+          </w:tcPr>
+          <w:p>
+            <w:pPr>
+              <w:cnfStyle w:val="000000100000" w:firstRow="0" w:lastRow="0" w:firstColumn="0" w:lastColumn="0" w:oddVBand="0" w:evenVBand="0" w:oddHBand="1" w:evenHBand="0" w:firstRowFirstColumn="0" w:firstRowLastColumn="0" w:lastRowFirstColumn="0" w:lastRowLastColumn="0"/>
+            </w:pPr>
+            <w:r>
+              <w:t>8</w:t>
+            </w:r>
+          </w:p>
+        </w:tc>
+        <w:tc>
+          <w:tcPr>
+            <w:tcW w:w="768" w:type="dxa"/>
+          </w:tcPr>
+          <w:p>
+            <w:pPr>
+              <w:cnfStyle w:val="000000100000" w:firstRow="0" w:lastRow="0" w:firstColumn="0" w:lastColumn="0" w:oddVBand="0" w:evenVBand="0" w:oddHBand="1" w:evenHBand="0" w:firstRowFirstColumn="0" w:firstRowLastColumn="0" w:lastRowFirstColumn="0" w:lastRowLastColumn="0"/>
+            </w:pPr>
+          </w:p>
+        </w:tc>
+      </w:tr>
+      <w:tr>
+        <w:tc>
+          <w:tcPr>
+            <w:cnfStyle w:val="001000000000" w:firstRow="0" w:lastRow="0" w:firstColumn="1" w:lastColumn="0" w:oddVBand="0" w:evenVBand="0" w:oddHBand="0" w:evenHBand="0" w:firstRowFirstColumn="0" w:firstRowLastColumn="0" w:lastRowFirstColumn="0" w:lastRowLastColumn="0"/>
+            <w:tcW w:w="903" w:type="dxa"/>
+          </w:tcPr>
+          <w:p/>
+        </w:tc>
+        <w:tc>
+          <w:tcPr>
+            <w:tcW w:w="6435" w:type="dxa"/>
+          </w:tcPr>
+          <w:p>
+            <w:pPr>
+              <w:tabs>
+                <w:tab w:val="right" w:pos="6219"/>
+              </w:tabs>
+              <w:cnfStyle w:val="000000000000" w:firstRow="0" w:lastRow="0" w:firstColumn="0" w:lastColumn="0" w:oddVBand="0" w:evenVBand="0" w:oddHBand="0" w:evenHBand="0" w:firstRowFirstColumn="0" w:firstRowLastColumn="0" w:lastRowFirstColumn="0" w:lastRowLastColumn="0"/>
+            </w:pPr>
+            <w:r>
+              <w:t xml:space="preserve">Story Points: </w:t>
+            </w:r>
+            <w:r>
+              <w:tab/>
+              <w:t>Total Hours:</w:t>
+            </w:r>
+          </w:p>
+        </w:tc>
+        <w:tc>
+          <w:tcPr>
+            <w:tcW w:w="1086" w:type="dxa"/>
+          </w:tcPr>
+          <w:p>
+            <w:pPr>
+              <w:cnfStyle w:val="000000000000" w:firstRow="0" w:lastRow="0" w:firstColumn="0" w:lastColumn="0" w:oddVBand="0" w:evenVBand="0" w:oddHBand="0" w:evenHBand="0" w:firstRowFirstColumn="0" w:firstRowLastColumn="0" w:lastRowFirstColumn="0" w:lastRowLastColumn="0"/>
+            </w:pPr>
+            <w:r>
+              <w:t>13</w:t>
+            </w:r>
+          </w:p>
+        </w:tc>
+        <w:tc>
+          <w:tcPr>
+            <w:tcW w:w="768" w:type="dxa"/>
+          </w:tcPr>
+          <w:p>
+            <w:pPr>
+              <w:cnfStyle w:val="000000000000" w:firstRow="0" w:lastRow="0" w:firstColumn="0" w:lastColumn="0" w:oddVBand="0" w:evenVBand="0" w:oddHBand="0" w:evenHBand="0" w:firstRowFirstColumn="0" w:firstRowLastColumn="0" w:lastRowFirstColumn="0" w:lastRowLastColumn="0"/>
+            </w:pPr>
+          </w:p>
+        </w:tc>
+      </w:tr>
+    </w:tbl>
+    <w:p>
+      <w:pPr>
         <w:rPr>
           <w:lang w:eastAsia="en-AU"/>
         </w:rPr>
       </w:pPr>
+    </w:p>
+    <w:p>
+      <w:pPr>
+        <w:rPr>
+          <w:lang w:eastAsia="en-AU"/>
+        </w:rPr>
+      </w:pPr>
+      <w:r>
+        <w:rPr>
+          <w:lang w:eastAsia="en-AU"/>
+        </w:rPr>
+        <w:t xml:space="preserve"> </w:t>
+      </w:r>
+    </w:p>
+    <w:p>
+      <w:pPr>
+        <w:rPr>
+          <w:lang w:eastAsia="en-AU"/>
+        </w:rPr>
+      </w:pPr>
+    </w:p>
+    <w:p>
+      <w:pPr>
+        <w:rPr>
+          <w:lang w:eastAsia="en-AU"/>
+        </w:rPr>
+      </w:pPr>
+      <w:r>
+        <w:rPr>
+          <w:lang w:eastAsia="en-AU"/>
+        </w:rPr>
+        <w:t xml:space="preserve"> </w:t>
+      </w:r>
+    </w:p>
+    <w:p>
+      <w:pPr>
+        <w:rPr>
+          <w:lang w:eastAsia="en-AU"/>
+        </w:rPr>
+      </w:pPr>
+    </w:p>
+    <w:p>
+      <w:pPr>
+        <w:rPr>
+          <w:lang w:eastAsia="en-AU"/>
+        </w:rPr>
+      </w:pPr>
+      <w:r>
+        <w:rPr>
+          <w:lang w:eastAsia="en-AU"/>
+        </w:rPr>
+        <w:t xml:space="preserve"> </w:t>
+      </w:r>
     </w:p>
     <w:p>
       <w:pPr>
@@ -2184,6 +3196,7 @@
               <w:jc w:val="center"/>
             </w:pPr>
             <w:r>
+              <w:lastRenderedPageBreak/>
               <w:t xml:space="preserve">Week 6 </w:t>
             </w:r>
           </w:p>
@@ -2432,25 +3445,301 @@
           <w:lang w:eastAsia="en-AU"/>
         </w:rPr>
       </w:pPr>
-      <w:r>
+    </w:p>
+    <w:tbl>
+      <w:tblPr>
+        <w:tblStyle w:val="TableGrid"/>
+        <w:tblpPr w:leftFromText="180" w:rightFromText="180" w:vertAnchor="text" w:horzAnchor="margin" w:tblpXSpec="center" w:tblpY="291"/>
+        <w:tblW w:w="9904" w:type="dxa"/>
+        <w:tblLayout w:type="fixed"/>
+        <w:tblCellMar>
+          <w:left w:w="85" w:type="dxa"/>
+          <w:right w:w="85" w:type="dxa"/>
+        </w:tblCellMar>
+        <w:tblLook w:val="04A0" w:firstRow="1" w:lastRow="0" w:firstColumn="1" w:lastColumn="0" w:noHBand="0" w:noVBand="1"/>
+      </w:tblPr>
+      <w:tblGrid>
+        <w:gridCol w:w="714"/>
+        <w:gridCol w:w="718"/>
+        <w:gridCol w:w="715"/>
+        <w:gridCol w:w="732"/>
+        <w:gridCol w:w="752"/>
+        <w:gridCol w:w="722"/>
+        <w:gridCol w:w="718"/>
+        <w:gridCol w:w="751"/>
+        <w:gridCol w:w="739"/>
+        <w:gridCol w:w="831"/>
+        <w:gridCol w:w="832"/>
+        <w:gridCol w:w="832"/>
+        <w:gridCol w:w="832"/>
+        <w:gridCol w:w="16"/>
+      </w:tblGrid>
+      <w:tr>
+        <w:trPr>
+          <w:gridAfter w:val="1"/>
+          <w:wAfter w:w="16" w:type="dxa"/>
+          <w:trHeight w:val="357"/>
+        </w:trPr>
+        <w:tc>
+          <w:tcPr>
+            <w:tcW w:w="715" w:type="dxa"/>
+          </w:tcPr>
+          <w:p>
+            <w:pPr>
+              <w:jc w:val="center"/>
+            </w:pPr>
+            <w:r>
+              <w:t xml:space="preserve">Week 1 </w:t>
+            </w:r>
+          </w:p>
+        </w:tc>
+        <w:tc>
+          <w:tcPr>
+            <w:tcW w:w="719" w:type="dxa"/>
+          </w:tcPr>
+          <w:p>
+            <w:pPr>
+              <w:jc w:val="center"/>
+            </w:pPr>
+            <w:r>
+              <w:t xml:space="preserve">Week 2 </w:t>
+            </w:r>
+          </w:p>
+        </w:tc>
+        <w:tc>
+          <w:tcPr>
+            <w:tcW w:w="716" w:type="dxa"/>
+          </w:tcPr>
+          <w:p>
+            <w:pPr>
+              <w:jc w:val="center"/>
+            </w:pPr>
+            <w:r>
+              <w:t>Week 3</w:t>
+            </w:r>
+          </w:p>
+        </w:tc>
+        <w:tc>
+          <w:tcPr>
+            <w:tcW w:w="730" w:type="dxa"/>
+          </w:tcPr>
+          <w:p>
+            <w:pPr>
+              <w:jc w:val="center"/>
+            </w:pPr>
+            <w:r>
+              <w:t>Week 4</w:t>
+            </w:r>
+          </w:p>
+        </w:tc>
+        <w:tc>
+          <w:tcPr>
+            <w:tcW w:w="752" w:type="dxa"/>
+          </w:tcPr>
+          <w:p>
+            <w:pPr>
+              <w:jc w:val="center"/>
+            </w:pPr>
+            <w:r>
+              <w:t xml:space="preserve">Week 5 </w:t>
+            </w:r>
+          </w:p>
+        </w:tc>
+        <w:tc>
+          <w:tcPr>
+            <w:tcW w:w="722" w:type="dxa"/>
+          </w:tcPr>
+          <w:p>
+            <w:pPr>
+              <w:jc w:val="center"/>
+            </w:pPr>
+            <w:r>
+              <w:t xml:space="preserve">Week 6 </w:t>
+            </w:r>
+          </w:p>
+        </w:tc>
+        <w:tc>
+          <w:tcPr>
+            <w:tcW w:w="718" w:type="dxa"/>
+          </w:tcPr>
+          <w:p>
+            <w:pPr>
+              <w:jc w:val="center"/>
+            </w:pPr>
+            <w:r>
+              <w:t>Week 7</w:t>
+            </w:r>
+          </w:p>
+        </w:tc>
+        <w:tc>
+          <w:tcPr>
+            <w:tcW w:w="750" w:type="dxa"/>
+          </w:tcPr>
+          <w:p>
+            <w:pPr>
+              <w:jc w:val="center"/>
+            </w:pPr>
+            <w:r>
+              <w:t xml:space="preserve">Week 8 </w:t>
+            </w:r>
+          </w:p>
+        </w:tc>
+        <w:tc>
+          <w:tcPr>
+            <w:tcW w:w="739" w:type="dxa"/>
+          </w:tcPr>
+          <w:p>
+            <w:pPr>
+              <w:jc w:val="center"/>
+            </w:pPr>
+            <w:r>
+              <w:t>Week 9</w:t>
+            </w:r>
+          </w:p>
+        </w:tc>
+        <w:tc>
+          <w:tcPr>
+            <w:tcW w:w="831" w:type="dxa"/>
+          </w:tcPr>
+          <w:p>
+            <w:pPr>
+              <w:jc w:val="center"/>
+            </w:pPr>
+            <w:r>
+              <w:t>Week 10</w:t>
+            </w:r>
+          </w:p>
+        </w:tc>
+        <w:tc>
+          <w:tcPr>
+            <w:tcW w:w="832" w:type="dxa"/>
+          </w:tcPr>
+          <w:p>
+            <w:pPr>
+              <w:jc w:val="center"/>
+            </w:pPr>
+            <w:r>
+              <w:t>Week 11</w:t>
+            </w:r>
+          </w:p>
+        </w:tc>
+        <w:tc>
+          <w:tcPr>
+            <w:tcW w:w="832" w:type="dxa"/>
+          </w:tcPr>
+          <w:p>
+            <w:pPr>
+              <w:jc w:val="center"/>
+            </w:pPr>
+            <w:r>
+              <w:t>Week 12</w:t>
+            </w:r>
+          </w:p>
+        </w:tc>
+        <w:tc>
+          <w:tcPr>
+            <w:tcW w:w="832" w:type="dxa"/>
+          </w:tcPr>
+          <w:p>
+            <w:pPr>
+              <w:jc w:val="center"/>
+            </w:pPr>
+            <w:r>
+              <w:t>Week 13</w:t>
+            </w:r>
+          </w:p>
+        </w:tc>
+      </w:tr>
+      <w:tr>
+        <w:trPr>
+          <w:trHeight w:val="337"/>
+        </w:trPr>
+        <w:tc>
+          <w:tcPr>
+            <w:tcW w:w="2882" w:type="dxa"/>
+            <w:gridSpan w:val="4"/>
+          </w:tcPr>
+          <w:p>
+            <w:pPr>
+              <w:jc w:val="center"/>
+            </w:pPr>
+            <w:r>
+              <w:t>Sprint</w:t>
+            </w:r>
+            <w:r>
+              <w:t xml:space="preserve"> 5</w:t>
+            </w:r>
+          </w:p>
+        </w:tc>
+        <w:tc>
+          <w:tcPr>
+            <w:tcW w:w="2943" w:type="dxa"/>
+            <w:gridSpan w:val="4"/>
+          </w:tcPr>
+          <w:p>
+            <w:pPr>
+              <w:jc w:val="center"/>
+            </w:pPr>
+            <w:r>
+              <w:t xml:space="preserve">Sprint </w:t>
+            </w:r>
+            <w:r>
+              <w:t xml:space="preserve"> 6</w:t>
+            </w:r>
+          </w:p>
+        </w:tc>
+        <w:tc>
+          <w:tcPr>
+            <w:tcW w:w="4079" w:type="dxa"/>
+            <w:gridSpan w:val="6"/>
+          </w:tcPr>
+          <w:p>
+            <w:pPr>
+              <w:jc w:val="center"/>
+            </w:pPr>
+            <w:r>
+              <w:t xml:space="preserve">Sprint </w:t>
+            </w:r>
+            <w:r>
+              <w:t>7</w:t>
+            </w:r>
+          </w:p>
+        </w:tc>
+      </w:tr>
+      <w:tr>
+        <w:trPr>
+          <w:trHeight w:val="698"/>
+        </w:trPr>
+        <w:tc>
+          <w:tcPr>
+            <w:tcW w:w="9904" w:type="dxa"/>
+            <w:gridSpan w:val="14"/>
+            <w:shd w:val="clear" w:color="auto" w:fill="DBE5F1" w:themeFill="accent1" w:themeFillTint="33"/>
+          </w:tcPr>
+          <w:p>
+            <w:pPr>
+              <w:jc w:val="center"/>
+            </w:pPr>
+            <w:r>
+              <w:t>Release 4</w:t>
+            </w:r>
+          </w:p>
+        </w:tc>
+      </w:tr>
+    </w:tbl>
+    <w:p>
+      <w:pPr>
         <w:rPr>
-          <w:noProof/>
-          <w:lang w:val="en-US" w:eastAsia="zh-CN"/>
+          <w:lang w:eastAsia="en-AU"/>
         </w:rPr>
-        <w:drawing>
-          <wp:inline distT="0" distB="0" distL="0" distR="0" wp14:anchorId="70A8D526" wp14:editId="18060C57">
-            <wp:extent cx="5943600" cy="2564765"/>
-            <wp:effectExtent l="0" t="0" r="19050" b="26035"/>
-            <wp:docPr id="1" name="Chart 1"/>
-            <wp:cNvGraphicFramePr/>
-            <a:graphic xmlns:a="http://schemas.openxmlformats.org/drawingml/2006/main">
-              <a:graphicData uri="http://schemas.openxmlformats.org/drawingml/2006/chart">
-                <c:chart xmlns:c="http://schemas.openxmlformats.org/drawingml/2006/chart" xmlns:r="http://schemas.openxmlformats.org/officeDocument/2006/relationships" r:id="rId5"/>
-              </a:graphicData>
-            </a:graphic>
-          </wp:inline>
-        </w:drawing>
-      </w:r>
+      </w:pPr>
+    </w:p>
+    <w:p>
+      <w:pPr>
+        <w:rPr>
+          <w:lang w:eastAsia="en-AU"/>
+        </w:rPr>
+      </w:pPr>
     </w:p>
     <w:sectPr>
       <w:pgSz w:w="12240" w:h="15840"/>
@@ -2463,7 +3752,7 @@
 </file>
 
 <file path=word/styles.xml><?xml version="1.0" encoding="utf-8"?>
-<w:styles xmlns:mc="http://schemas.openxmlformats.org/markup-compatibility/2006" xmlns:r="http://schemas.openxmlformats.org/officeDocument/2006/relationships" xmlns:w="http://schemas.openxmlformats.org/wordprocessingml/2006/main" xmlns:w14="http://schemas.microsoft.com/office/word/2010/wordml" mc:Ignorable="w14">
+<w:styles xmlns:mc="http://schemas.openxmlformats.org/markup-compatibility/2006" xmlns:r="http://schemas.openxmlformats.org/officeDocument/2006/relationships" xmlns:w="http://schemas.openxmlformats.org/wordprocessingml/2006/main" xmlns:w14="http://schemas.microsoft.com/office/word/2010/wordml" xmlns:w15="http://schemas.microsoft.com/office/word/2012/wordml" xmlns:w16se="http://schemas.microsoft.com/office/word/2015/wordml/symex" mc:Ignorable="w14 w15 w16se">
   <w:docDefaults>
     <w:rPrDefault>
       <w:rPr>
@@ -2479,144 +3768,378 @@
       </w:pPr>
     </w:pPrDefault>
   </w:docDefaults>
-  <w:latentStyles w:defLockedState="0" w:defUIPriority="99" w:defSemiHidden="1" w:defUnhideWhenUsed="1" w:defQFormat="0" w:count="267">
-    <w:lsdException w:name="Normal" w:semiHidden="0" w:uiPriority="0" w:unhideWhenUsed="0" w:qFormat="1"/>
-    <w:lsdException w:name="heading 1" w:semiHidden="0" w:uiPriority="9" w:unhideWhenUsed="0" w:qFormat="1"/>
-    <w:lsdException w:name="heading 2" w:uiPriority="9" w:qFormat="1"/>
-    <w:lsdException w:name="heading 3" w:uiPriority="9" w:qFormat="1"/>
-    <w:lsdException w:name="heading 4" w:uiPriority="9" w:qFormat="1"/>
-    <w:lsdException w:name="heading 5" w:uiPriority="9" w:qFormat="1"/>
-    <w:lsdException w:name="heading 6" w:uiPriority="9" w:qFormat="1"/>
-    <w:lsdException w:name="heading 7" w:uiPriority="9" w:qFormat="1"/>
-    <w:lsdException w:name="heading 8" w:uiPriority="9" w:qFormat="1"/>
-    <w:lsdException w:name="heading 9" w:uiPriority="9" w:qFormat="1"/>
-    <w:lsdException w:name="toc 1" w:uiPriority="39"/>
-    <w:lsdException w:name="toc 2" w:uiPriority="39"/>
-    <w:lsdException w:name="toc 3" w:uiPriority="39"/>
-    <w:lsdException w:name="toc 4" w:uiPriority="39"/>
-    <w:lsdException w:name="toc 5" w:uiPriority="39"/>
-    <w:lsdException w:name="toc 6" w:uiPriority="39"/>
-    <w:lsdException w:name="toc 7" w:uiPriority="39"/>
-    <w:lsdException w:name="toc 8" w:uiPriority="39"/>
-    <w:lsdException w:name="toc 9" w:uiPriority="39"/>
-    <w:lsdException w:name="caption" w:uiPriority="35" w:qFormat="1"/>
-    <w:lsdException w:name="Title" w:semiHidden="0" w:uiPriority="10" w:unhideWhenUsed="0" w:qFormat="1"/>
-    <w:lsdException w:name="Default Paragraph Font" w:uiPriority="1"/>
-    <w:lsdException w:name="Subtitle" w:semiHidden="0" w:uiPriority="11" w:unhideWhenUsed="0" w:qFormat="1"/>
-    <w:lsdException w:name="Strong" w:semiHidden="0" w:uiPriority="22" w:unhideWhenUsed="0" w:qFormat="1"/>
-    <w:lsdException w:name="Emphasis" w:semiHidden="0" w:uiPriority="20" w:unhideWhenUsed="0" w:qFormat="1"/>
-    <w:lsdException w:name="Table Grid" w:semiHidden="0" w:uiPriority="59" w:unhideWhenUsed="0"/>
-    <w:lsdException w:name="Placeholder Text" w:unhideWhenUsed="0"/>
-    <w:lsdException w:name="No Spacing" w:semiHidden="0" w:uiPriority="1" w:unhideWhenUsed="0" w:qFormat="1"/>
-    <w:lsdException w:name="Light Shading" w:semiHidden="0" w:uiPriority="60" w:unhideWhenUsed="0"/>
-    <w:lsdException w:name="Light List" w:semiHidden="0" w:uiPriority="61" w:unhideWhenUsed="0"/>
-    <w:lsdException w:name="Light Grid" w:semiHidden="0" w:uiPriority="62" w:unhideWhenUsed="0"/>
-    <w:lsdException w:name="Medium Shading 1" w:semiHidden="0" w:uiPriority="63" w:unhideWhenUsed="0"/>
-    <w:lsdException w:name="Medium Shading 2" w:semiHidden="0" w:uiPriority="64" w:unhideWhenUsed="0"/>
-    <w:lsdException w:name="Medium List 1" w:semiHidden="0" w:uiPriority="65" w:unhideWhenUsed="0"/>
-    <w:lsdException w:name="Medium List 2" w:semiHidden="0" w:uiPriority="66" w:unhideWhenUsed="0"/>
-    <w:lsdException w:name="Medium Grid 1" w:semiHidden="0" w:uiPriority="67" w:unhideWhenUsed="0"/>
-    <w:lsdException w:name="Medium Grid 2" w:semiHidden="0" w:uiPriority="68" w:unhideWhenUsed="0"/>
-    <w:lsdException w:name="Medium Grid 3" w:semiHidden="0" w:uiPriority="69" w:unhideWhenUsed="0"/>
-    <w:lsdException w:name="Dark List" w:semiHidden="0" w:uiPriority="70" w:unhideWhenUsed="0"/>
-    <w:lsdException w:name="Colorful Shading" w:semiHidden="0" w:uiPriority="71" w:unhideWhenUsed="0"/>
-    <w:lsdException w:name="Colorful List" w:semiHidden="0" w:uiPriority="72" w:unhideWhenUsed="0"/>
-    <w:lsdException w:name="Colorful Grid" w:semiHidden="0" w:uiPriority="73" w:unhideWhenUsed="0"/>
-    <w:lsdException w:name="Light Shading Accent 1" w:semiHidden="0" w:uiPriority="60" w:unhideWhenUsed="0"/>
-    <w:lsdException w:name="Light List Accent 1" w:semiHidden="0" w:uiPriority="61" w:unhideWhenUsed="0"/>
-    <w:lsdException w:name="Light Grid Accent 1" w:semiHidden="0" w:uiPriority="62" w:unhideWhenUsed="0"/>
-    <w:lsdException w:name="Medium Shading 1 Accent 1" w:semiHidden="0" w:uiPriority="63" w:unhideWhenUsed="0"/>
-    <w:lsdException w:name="Medium Shading 2 Accent 1" w:semiHidden="0" w:uiPriority="64" w:unhideWhenUsed="0"/>
-    <w:lsdException w:name="Medium List 1 Accent 1" w:semiHidden="0" w:uiPriority="65" w:unhideWhenUsed="0"/>
-    <w:lsdException w:name="Revision" w:unhideWhenUsed="0"/>
-    <w:lsdException w:name="List Paragraph" w:semiHidden="0" w:uiPriority="34" w:unhideWhenUsed="0" w:qFormat="1"/>
-    <w:lsdException w:name="Quote" w:semiHidden="0" w:uiPriority="29" w:unhideWhenUsed="0" w:qFormat="1"/>
-    <w:lsdException w:name="Intense Quote" w:semiHidden="0" w:uiPriority="30" w:unhideWhenUsed="0" w:qFormat="1"/>
-    <w:lsdException w:name="Medium List 2 Accent 1" w:semiHidden="0" w:uiPriority="66" w:unhideWhenUsed="0"/>
-    <w:lsdException w:name="Medium Grid 1 Accent 1" w:semiHidden="0" w:uiPriority="67" w:unhideWhenUsed="0"/>
-    <w:lsdException w:name="Medium Grid 2 Accent 1" w:semiHidden="0" w:uiPriority="68" w:unhideWhenUsed="0"/>
-    <w:lsdException w:name="Medium Grid 3 Accent 1" w:semiHidden="0" w:uiPriority="69" w:unhideWhenUsed="0"/>
-    <w:lsdException w:name="Dark List Accent 1" w:semiHidden="0" w:uiPriority="70" w:unhideWhenUsed="0"/>
-    <w:lsdException w:name="Colorful Shading Accent 1" w:semiHidden="0" w:uiPriority="71" w:unhideWhenUsed="0"/>
-    <w:lsdException w:name="Colorful List Accent 1" w:semiHidden="0" w:uiPriority="72" w:unhideWhenUsed="0"/>
-    <w:lsdException w:name="Colorful Grid Accent 1" w:semiHidden="0" w:uiPriority="73" w:unhideWhenUsed="0"/>
-    <w:lsdException w:name="Light Shading Accent 2" w:semiHidden="0" w:uiPriority="60" w:unhideWhenUsed="0"/>
-    <w:lsdException w:name="Light List Accent 2" w:semiHidden="0" w:uiPriority="61" w:unhideWhenUsed="0"/>
-    <w:lsdException w:name="Light Grid Accent 2" w:semiHidden="0" w:uiPriority="62" w:unhideWhenUsed="0"/>
-    <w:lsdException w:name="Medium Shading 1 Accent 2" w:semiHidden="0" w:uiPriority="63" w:unhideWhenUsed="0"/>
-    <w:lsdException w:name="Medium Shading 2 Accent 2" w:semiHidden="0" w:uiPriority="64" w:unhideWhenUsed="0"/>
-    <w:lsdException w:name="Medium List 1 Accent 2" w:semiHidden="0" w:uiPriority="65" w:unhideWhenUsed="0"/>
-    <w:lsdException w:name="Medium List 2 Accent 2" w:semiHidden="0" w:uiPriority="66" w:unhideWhenUsed="0"/>
-    <w:lsdException w:name="Medium Grid 1 Accent 2" w:semiHidden="0" w:uiPriority="67" w:unhideWhenUsed="0"/>
-    <w:lsdException w:name="Medium Grid 2 Accent 2" w:semiHidden="0" w:uiPriority="68" w:unhideWhenUsed="0"/>
-    <w:lsdException w:name="Medium Grid 3 Accent 2" w:semiHidden="0" w:uiPriority="69" w:unhideWhenUsed="0"/>
-    <w:lsdException w:name="Dark List Accent 2" w:semiHidden="0" w:uiPriority="70" w:unhideWhenUsed="0"/>
-    <w:lsdException w:name="Colorful Shading Accent 2" w:semiHidden="0" w:uiPriority="71" w:unhideWhenUsed="0"/>
-    <w:lsdException w:name="Colorful List Accent 2" w:semiHidden="0" w:uiPriority="72" w:unhideWhenUsed="0"/>
-    <w:lsdException w:name="Colorful Grid Accent 2" w:semiHidden="0" w:uiPriority="73" w:unhideWhenUsed="0"/>
-    <w:lsdException w:name="Light Shading Accent 3" w:semiHidden="0" w:uiPriority="60" w:unhideWhenUsed="0"/>
-    <w:lsdException w:name="Light List Accent 3" w:semiHidden="0" w:uiPriority="61" w:unhideWhenUsed="0"/>
-    <w:lsdException w:name="Light Grid Accent 3" w:semiHidden="0" w:uiPriority="62" w:unhideWhenUsed="0"/>
-    <w:lsdException w:name="Medium Shading 1 Accent 3" w:semiHidden="0" w:uiPriority="63" w:unhideWhenUsed="0"/>
-    <w:lsdException w:name="Medium Shading 2 Accent 3" w:semiHidden="0" w:uiPriority="64" w:unhideWhenUsed="0"/>
-    <w:lsdException w:name="Medium List 1 Accent 3" w:semiHidden="0" w:uiPriority="65" w:unhideWhenUsed="0"/>
-    <w:lsdException w:name="Medium List 2 Accent 3" w:semiHidden="0" w:uiPriority="66" w:unhideWhenUsed="0"/>
-    <w:lsdException w:name="Medium Grid 1 Accent 3" w:semiHidden="0" w:uiPriority="67" w:unhideWhenUsed="0"/>
-    <w:lsdException w:name="Medium Grid 2 Accent 3" w:semiHidden="0" w:uiPriority="68" w:unhideWhenUsed="0"/>
-    <w:lsdException w:name="Medium Grid 3 Accent 3" w:semiHidden="0" w:uiPriority="69" w:unhideWhenUsed="0"/>
-    <w:lsdException w:name="Dark List Accent 3" w:semiHidden="0" w:uiPriority="70" w:unhideWhenUsed="0"/>
-    <w:lsdException w:name="Colorful Shading Accent 3" w:semiHidden="0" w:uiPriority="71" w:unhideWhenUsed="0"/>
-    <w:lsdException w:name="Colorful List Accent 3" w:semiHidden="0" w:uiPriority="72" w:unhideWhenUsed="0"/>
-    <w:lsdException w:name="Colorful Grid Accent 3" w:semiHidden="0" w:uiPriority="73" w:unhideWhenUsed="0"/>
-    <w:lsdException w:name="Light Shading Accent 4" w:semiHidden="0" w:uiPriority="60" w:unhideWhenUsed="0"/>
-    <w:lsdException w:name="Light List Accent 4" w:semiHidden="0" w:uiPriority="61" w:unhideWhenUsed="0"/>
-    <w:lsdException w:name="Light Grid Accent 4" w:semiHidden="0" w:uiPriority="62" w:unhideWhenUsed="0"/>
-    <w:lsdException w:name="Medium Shading 1 Accent 4" w:semiHidden="0" w:uiPriority="63" w:unhideWhenUsed="0"/>
-    <w:lsdException w:name="Medium Shading 2 Accent 4" w:semiHidden="0" w:uiPriority="64" w:unhideWhenUsed="0"/>
-    <w:lsdException w:name="Medium List 1 Accent 4" w:semiHidden="0" w:uiPriority="65" w:unhideWhenUsed="0"/>
-    <w:lsdException w:name="Medium List 2 Accent 4" w:semiHidden="0" w:uiPriority="66" w:unhideWhenUsed="0"/>
-    <w:lsdException w:name="Medium Grid 1 Accent 4" w:semiHidden="0" w:uiPriority="67" w:unhideWhenUsed="0"/>
-    <w:lsdException w:name="Medium Grid 2 Accent 4" w:semiHidden="0" w:uiPriority="68" w:unhideWhenUsed="0"/>
-    <w:lsdException w:name="Medium Grid 3 Accent 4" w:semiHidden="0" w:uiPriority="69" w:unhideWhenUsed="0"/>
-    <w:lsdException w:name="Dark List Accent 4" w:semiHidden="0" w:uiPriority="70" w:unhideWhenUsed="0"/>
-    <w:lsdException w:name="Colorful Shading Accent 4" w:semiHidden="0" w:uiPriority="71" w:unhideWhenUsed="0"/>
-    <w:lsdException w:name="Colorful List Accent 4" w:semiHidden="0" w:uiPriority="72" w:unhideWhenUsed="0"/>
-    <w:lsdException w:name="Colorful Grid Accent 4" w:semiHidden="0" w:uiPriority="73" w:unhideWhenUsed="0"/>
-    <w:lsdException w:name="Light Shading Accent 5" w:semiHidden="0" w:uiPriority="60" w:unhideWhenUsed="0"/>
-    <w:lsdException w:name="Light List Accent 5" w:semiHidden="0" w:uiPriority="61" w:unhideWhenUsed="0"/>
-    <w:lsdException w:name="Light Grid Accent 5" w:semiHidden="0" w:uiPriority="62" w:unhideWhenUsed="0"/>
-    <w:lsdException w:name="Medium Shading 1 Accent 5" w:semiHidden="0" w:uiPriority="63" w:unhideWhenUsed="0"/>
-    <w:lsdException w:name="Medium Shading 2 Accent 5" w:semiHidden="0" w:uiPriority="64" w:unhideWhenUsed="0"/>
-    <w:lsdException w:name="Medium List 1 Accent 5" w:semiHidden="0" w:uiPriority="65" w:unhideWhenUsed="0"/>
-    <w:lsdException w:name="Medium List 2 Accent 5" w:semiHidden="0" w:uiPriority="66" w:unhideWhenUsed="0"/>
-    <w:lsdException w:name="Medium Grid 1 Accent 5" w:semiHidden="0" w:uiPriority="67" w:unhideWhenUsed="0"/>
-    <w:lsdException w:name="Medium Grid 2 Accent 5" w:semiHidden="0" w:uiPriority="68" w:unhideWhenUsed="0"/>
-    <w:lsdException w:name="Medium Grid 3 Accent 5" w:semiHidden="0" w:uiPriority="69" w:unhideWhenUsed="0"/>
-    <w:lsdException w:name="Dark List Accent 5" w:semiHidden="0" w:uiPriority="70" w:unhideWhenUsed="0"/>
-    <w:lsdException w:name="Colorful Shading Accent 5" w:semiHidden="0" w:uiPriority="71" w:unhideWhenUsed="0"/>
-    <w:lsdException w:name="Colorful List Accent 5" w:semiHidden="0" w:uiPriority="72" w:unhideWhenUsed="0"/>
-    <w:lsdException w:name="Colorful Grid Accent 5" w:semiHidden="0" w:uiPriority="73" w:unhideWhenUsed="0"/>
-    <w:lsdException w:name="Light Shading Accent 6" w:semiHidden="0" w:uiPriority="60" w:unhideWhenUsed="0"/>
-    <w:lsdException w:name="Light List Accent 6" w:semiHidden="0" w:uiPriority="61" w:unhideWhenUsed="0"/>
-    <w:lsdException w:name="Light Grid Accent 6" w:semiHidden="0" w:uiPriority="62" w:unhideWhenUsed="0"/>
-    <w:lsdException w:name="Medium Shading 1 Accent 6" w:semiHidden="0" w:uiPriority="63" w:unhideWhenUsed="0"/>
-    <w:lsdException w:name="Medium Shading 2 Accent 6" w:semiHidden="0" w:uiPriority="64" w:unhideWhenUsed="0"/>
-    <w:lsdException w:name="Medium List 1 Accent 6" w:semiHidden="0" w:uiPriority="65" w:unhideWhenUsed="0"/>
-    <w:lsdException w:name="Medium List 2 Accent 6" w:semiHidden="0" w:uiPriority="66" w:unhideWhenUsed="0"/>
-    <w:lsdException w:name="Medium Grid 1 Accent 6" w:semiHidden="0" w:uiPriority="67" w:unhideWhenUsed="0"/>
-    <w:lsdException w:name="Medium Grid 2 Accent 6" w:semiHidden="0" w:uiPriority="68" w:unhideWhenUsed="0"/>
-    <w:lsdException w:name="Medium Grid 3 Accent 6" w:semiHidden="0" w:uiPriority="69" w:unhideWhenUsed="0"/>
-    <w:lsdException w:name="Dark List Accent 6" w:semiHidden="0" w:uiPriority="70" w:unhideWhenUsed="0"/>
-    <w:lsdException w:name="Colorful Shading Accent 6" w:semiHidden="0" w:uiPriority="71" w:unhideWhenUsed="0"/>
-    <w:lsdException w:name="Colorful List Accent 6" w:semiHidden="0" w:uiPriority="72" w:unhideWhenUsed="0"/>
-    <w:lsdException w:name="Colorful Grid Accent 6" w:semiHidden="0" w:uiPriority="73" w:unhideWhenUsed="0"/>
-    <w:lsdException w:name="Subtle Emphasis" w:semiHidden="0" w:uiPriority="19" w:unhideWhenUsed="0" w:qFormat="1"/>
-    <w:lsdException w:name="Intense Emphasis" w:semiHidden="0" w:uiPriority="21" w:unhideWhenUsed="0" w:qFormat="1"/>
-    <w:lsdException w:name="Subtle Reference" w:semiHidden="0" w:uiPriority="31" w:unhideWhenUsed="0" w:qFormat="1"/>
-    <w:lsdException w:name="Intense Reference" w:semiHidden="0" w:uiPriority="32" w:unhideWhenUsed="0" w:qFormat="1"/>
-    <w:lsdException w:name="Book Title" w:semiHidden="0" w:uiPriority="33" w:unhideWhenUsed="0" w:qFormat="1"/>
-    <w:lsdException w:name="Bibliography" w:uiPriority="37"/>
-    <w:lsdException w:name="TOC Heading" w:uiPriority="39" w:qFormat="1"/>
+  <w:latentStyles w:defLockedState="0" w:defUIPriority="99" w:defSemiHidden="0" w:defUnhideWhenUsed="0" w:defQFormat="0" w:count="371">
+    <w:lsdException w:name="Normal" w:uiPriority="0" w:qFormat="1"/>
+    <w:lsdException w:name="heading 1" w:uiPriority="9" w:qFormat="1"/>
+    <w:lsdException w:name="heading 2" w:semiHidden="1" w:uiPriority="9" w:unhideWhenUsed="1" w:qFormat="1"/>
+    <w:lsdException w:name="heading 3" w:semiHidden="1" w:uiPriority="9" w:unhideWhenUsed="1" w:qFormat="1"/>
+    <w:lsdException w:name="heading 4" w:semiHidden="1" w:uiPriority="9" w:unhideWhenUsed="1" w:qFormat="1"/>
+    <w:lsdException w:name="heading 5" w:semiHidden="1" w:uiPriority="9" w:unhideWhenUsed="1" w:qFormat="1"/>
+    <w:lsdException w:name="heading 6" w:semiHidden="1" w:uiPriority="9" w:unhideWhenUsed="1" w:qFormat="1"/>
+    <w:lsdException w:name="heading 7" w:semiHidden="1" w:uiPriority="9" w:unhideWhenUsed="1" w:qFormat="1"/>
+    <w:lsdException w:name="heading 8" w:semiHidden="1" w:uiPriority="9" w:unhideWhenUsed="1" w:qFormat="1"/>
+    <w:lsdException w:name="heading 9" w:semiHidden="1" w:uiPriority="9" w:unhideWhenUsed="1" w:qFormat="1"/>
+    <w:lsdException w:name="index 1" w:semiHidden="1" w:unhideWhenUsed="1"/>
+    <w:lsdException w:name="index 2" w:semiHidden="1" w:unhideWhenUsed="1"/>
+    <w:lsdException w:name="index 3" w:semiHidden="1" w:unhideWhenUsed="1"/>
+    <w:lsdException w:name="index 4" w:semiHidden="1" w:unhideWhenUsed="1"/>
+    <w:lsdException w:name="index 5" w:semiHidden="1" w:unhideWhenUsed="1"/>
+    <w:lsdException w:name="index 6" w:semiHidden="1" w:unhideWhenUsed="1"/>
+    <w:lsdException w:name="index 7" w:semiHidden="1" w:unhideWhenUsed="1"/>
+    <w:lsdException w:name="index 8" w:semiHidden="1" w:unhideWhenUsed="1"/>
+    <w:lsdException w:name="index 9" w:semiHidden="1" w:unhideWhenUsed="1"/>
+    <w:lsdException w:name="toc 1" w:semiHidden="1" w:uiPriority="39" w:unhideWhenUsed="1"/>
+    <w:lsdException w:name="toc 2" w:semiHidden="1" w:uiPriority="39" w:unhideWhenUsed="1"/>
+    <w:lsdException w:name="toc 3" w:semiHidden="1" w:uiPriority="39" w:unhideWhenUsed="1"/>
+    <w:lsdException w:name="toc 4" w:semiHidden="1" w:uiPriority="39" w:unhideWhenUsed="1"/>
+    <w:lsdException w:name="toc 5" w:semiHidden="1" w:uiPriority="39" w:unhideWhenUsed="1"/>
+    <w:lsdException w:name="toc 6" w:semiHidden="1" w:uiPriority="39" w:unhideWhenUsed="1"/>
+    <w:lsdException w:name="toc 7" w:semiHidden="1" w:uiPriority="39" w:unhideWhenUsed="1"/>
+    <w:lsdException w:name="toc 8" w:semiHidden="1" w:uiPriority="39" w:unhideWhenUsed="1"/>
+    <w:lsdException w:name="toc 9" w:semiHidden="1" w:uiPriority="39" w:unhideWhenUsed="1"/>
+    <w:lsdException w:name="Normal Indent" w:semiHidden="1" w:unhideWhenUsed="1"/>
+    <w:lsdException w:name="footnote text" w:semiHidden="1" w:unhideWhenUsed="1"/>
+    <w:lsdException w:name="annotation text" w:semiHidden="1" w:unhideWhenUsed="1"/>
+    <w:lsdException w:name="header" w:semiHidden="1" w:unhideWhenUsed="1"/>
+    <w:lsdException w:name="footer" w:semiHidden="1" w:unhideWhenUsed="1"/>
+    <w:lsdException w:name="index heading" w:semiHidden="1" w:unhideWhenUsed="1"/>
+    <w:lsdException w:name="caption" w:semiHidden="1" w:uiPriority="35" w:unhideWhenUsed="1" w:qFormat="1"/>
+    <w:lsdException w:name="table of figures" w:semiHidden="1" w:unhideWhenUsed="1"/>
+    <w:lsdException w:name="envelope address" w:semiHidden="1" w:unhideWhenUsed="1"/>
+    <w:lsdException w:name="envelope return" w:semiHidden="1" w:unhideWhenUsed="1"/>
+    <w:lsdException w:name="footnote reference" w:semiHidden="1" w:unhideWhenUsed="1"/>
+    <w:lsdException w:name="annotation reference" w:semiHidden="1" w:unhideWhenUsed="1"/>
+    <w:lsdException w:name="line number" w:semiHidden="1" w:unhideWhenUsed="1"/>
+    <w:lsdException w:name="page number" w:semiHidden="1" w:unhideWhenUsed="1"/>
+    <w:lsdException w:name="endnote reference" w:semiHidden="1" w:unhideWhenUsed="1"/>
+    <w:lsdException w:name="endnote text" w:semiHidden="1" w:unhideWhenUsed="1"/>
+    <w:lsdException w:name="table of authorities" w:semiHidden="1" w:unhideWhenUsed="1"/>
+    <w:lsdException w:name="macro" w:semiHidden="1" w:unhideWhenUsed="1"/>
+    <w:lsdException w:name="toa heading" w:semiHidden="1" w:unhideWhenUsed="1"/>
+    <w:lsdException w:name="List" w:semiHidden="1" w:unhideWhenUsed="1"/>
+    <w:lsdException w:name="List Bullet" w:semiHidden="1" w:unhideWhenUsed="1"/>
+    <w:lsdException w:name="List Number" w:semiHidden="1" w:unhideWhenUsed="1"/>
+    <w:lsdException w:name="List 2" w:semiHidden="1" w:unhideWhenUsed="1"/>
+    <w:lsdException w:name="List 3" w:semiHidden="1" w:unhideWhenUsed="1"/>
+    <w:lsdException w:name="List 4" w:semiHidden="1" w:unhideWhenUsed="1"/>
+    <w:lsdException w:name="List 5" w:semiHidden="1" w:unhideWhenUsed="1"/>
+    <w:lsdException w:name="List Bullet 2" w:semiHidden="1" w:unhideWhenUsed="1"/>
+    <w:lsdException w:name="List Bullet 3" w:semiHidden="1" w:unhideWhenUsed="1"/>
+    <w:lsdException w:name="List Bullet 4" w:semiHidden="1" w:unhideWhenUsed="1"/>
+    <w:lsdException w:name="List Bullet 5" w:semiHidden="1" w:unhideWhenUsed="1"/>
+    <w:lsdException w:name="List Number 2" w:semiHidden="1" w:unhideWhenUsed="1"/>
+    <w:lsdException w:name="List Number 3" w:semiHidden="1" w:unhideWhenUsed="1"/>
+    <w:lsdException w:name="List Number 4" w:semiHidden="1" w:unhideWhenUsed="1"/>
+    <w:lsdException w:name="List Number 5" w:semiHidden="1" w:unhideWhenUsed="1"/>
+    <w:lsdException w:name="Title" w:uiPriority="10" w:qFormat="1"/>
+    <w:lsdException w:name="Closing" w:semiHidden="1" w:unhideWhenUsed="1"/>
+    <w:lsdException w:name="Signature" w:semiHidden="1" w:unhideWhenUsed="1"/>
+    <w:lsdException w:name="Default Paragraph Font" w:semiHidden="1" w:uiPriority="1" w:unhideWhenUsed="1"/>
+    <w:lsdException w:name="Body Text" w:semiHidden="1" w:unhideWhenUsed="1"/>
+    <w:lsdException w:name="Body Text Indent" w:semiHidden="1" w:unhideWhenUsed="1"/>
+    <w:lsdException w:name="List Continue" w:semiHidden="1" w:unhideWhenUsed="1"/>
+    <w:lsdException w:name="List Continue 2" w:semiHidden="1" w:unhideWhenUsed="1"/>
+    <w:lsdException w:name="List Continue 3" w:semiHidden="1" w:unhideWhenUsed="1"/>
+    <w:lsdException w:name="List Continue 4" w:semiHidden="1" w:unhideWhenUsed="1"/>
+    <w:lsdException w:name="List Continue 5" w:semiHidden="1" w:unhideWhenUsed="1"/>
+    <w:lsdException w:name="Message Header" w:semiHidden="1" w:unhideWhenUsed="1"/>
+    <w:lsdException w:name="Subtitle" w:uiPriority="11" w:qFormat="1"/>
+    <w:lsdException w:name="Salutation" w:semiHidden="1" w:unhideWhenUsed="1"/>
+    <w:lsdException w:name="Date" w:semiHidden="1" w:unhideWhenUsed="1"/>
+    <w:lsdException w:name="Body Text First Indent" w:semiHidden="1" w:unhideWhenUsed="1"/>
+    <w:lsdException w:name="Body Text First Indent 2" w:semiHidden="1" w:unhideWhenUsed="1"/>
+    <w:lsdException w:name="Note Heading" w:semiHidden="1" w:unhideWhenUsed="1"/>
+    <w:lsdException w:name="Body Text 2" w:semiHidden="1" w:unhideWhenUsed="1"/>
+    <w:lsdException w:name="Body Text 3" w:semiHidden="1" w:unhideWhenUsed="1"/>
+    <w:lsdException w:name="Body Text Indent 2" w:semiHidden="1" w:unhideWhenUsed="1"/>
+    <w:lsdException w:name="Body Text Indent 3" w:semiHidden="1" w:unhideWhenUsed="1"/>
+    <w:lsdException w:name="Block Text" w:semiHidden="1" w:unhideWhenUsed="1"/>
+    <w:lsdException w:name="Hyperlink" w:semiHidden="1" w:unhideWhenUsed="1"/>
+    <w:lsdException w:name="FollowedHyperlink" w:semiHidden="1" w:unhideWhenUsed="1"/>
+    <w:lsdException w:name="Strong" w:uiPriority="22" w:qFormat="1"/>
+    <w:lsdException w:name="Emphasis" w:uiPriority="20" w:qFormat="1"/>
+    <w:lsdException w:name="Document Map" w:semiHidden="1" w:unhideWhenUsed="1"/>
+    <w:lsdException w:name="Plain Text" w:semiHidden="1" w:unhideWhenUsed="1"/>
+    <w:lsdException w:name="E-mail Signature" w:semiHidden="1" w:unhideWhenUsed="1"/>
+    <w:lsdException w:name="HTML Top of Form" w:semiHidden="1" w:unhideWhenUsed="1"/>
+    <w:lsdException w:name="HTML Bottom of Form" w:semiHidden="1" w:unhideWhenUsed="1"/>
+    <w:lsdException w:name="Normal (Web)" w:semiHidden="1" w:unhideWhenUsed="1"/>
+    <w:lsdException w:name="HTML Acronym" w:semiHidden="1" w:unhideWhenUsed="1"/>
+    <w:lsdException w:name="HTML Address" w:semiHidden="1" w:unhideWhenUsed="1"/>
+    <w:lsdException w:name="HTML Cite" w:semiHidden="1" w:unhideWhenUsed="1"/>
+    <w:lsdException w:name="HTML Code" w:semiHidden="1" w:unhideWhenUsed="1"/>
+    <w:lsdException w:name="HTML Definition" w:semiHidden="1" w:unhideWhenUsed="1"/>
+    <w:lsdException w:name="HTML Keyboard" w:semiHidden="1" w:unhideWhenUsed="1"/>
+    <w:lsdException w:name="HTML Preformatted" w:semiHidden="1" w:unhideWhenUsed="1"/>
+    <w:lsdException w:name="HTML Sample" w:semiHidden="1" w:unhideWhenUsed="1"/>
+    <w:lsdException w:name="HTML Typewriter" w:semiHidden="1" w:unhideWhenUsed="1"/>
+    <w:lsdException w:name="HTML Variable" w:semiHidden="1" w:unhideWhenUsed="1"/>
+    <w:lsdException w:name="Normal Table" w:semiHidden="1" w:unhideWhenUsed="1"/>
+    <w:lsdException w:name="annotation subject" w:semiHidden="1" w:unhideWhenUsed="1"/>
+    <w:lsdException w:name="No List" w:semiHidden="1" w:unhideWhenUsed="1"/>
+    <w:lsdException w:name="Outline List 1" w:semiHidden="1" w:unhideWhenUsed="1"/>
+    <w:lsdException w:name="Outline List 2" w:semiHidden="1" w:unhideWhenUsed="1"/>
+    <w:lsdException w:name="Outline List 3" w:semiHidden="1" w:unhideWhenUsed="1"/>
+    <w:lsdException w:name="Table Simple 1" w:semiHidden="1" w:unhideWhenUsed="1"/>
+    <w:lsdException w:name="Table Simple 2" w:semiHidden="1" w:unhideWhenUsed="1"/>
+    <w:lsdException w:name="Table Simple 3" w:semiHidden="1" w:unhideWhenUsed="1"/>
+    <w:lsdException w:name="Table Classic 1" w:semiHidden="1" w:unhideWhenUsed="1"/>
+    <w:lsdException w:name="Table Classic 2" w:semiHidden="1" w:unhideWhenUsed="1"/>
+    <w:lsdException w:name="Table Classic 3" w:semiHidden="1" w:unhideWhenUsed="1"/>
+    <w:lsdException w:name="Table Classic 4" w:semiHidden="1" w:unhideWhenUsed="1"/>
+    <w:lsdException w:name="Table Colorful 1" w:semiHidden="1" w:unhideWhenUsed="1"/>
+    <w:lsdException w:name="Table Colorful 2" w:semiHidden="1" w:unhideWhenUsed="1"/>
+    <w:lsdException w:name="Table Colorful 3" w:semiHidden="1" w:unhideWhenUsed="1"/>
+    <w:lsdException w:name="Table Columns 1" w:semiHidden="1" w:unhideWhenUsed="1"/>
+    <w:lsdException w:name="Table Columns 2" w:semiHidden="1" w:unhideWhenUsed="1"/>
+    <w:lsdException w:name="Table Columns 3" w:semiHidden="1" w:unhideWhenUsed="1"/>
+    <w:lsdException w:name="Table Columns 4" w:semiHidden="1" w:unhideWhenUsed="1"/>
+    <w:lsdException w:name="Table Columns 5" w:semiHidden="1" w:unhideWhenUsed="1"/>
+    <w:lsdException w:name="Table Grid 1" w:semiHidden="1" w:unhideWhenUsed="1"/>
+    <w:lsdException w:name="Table Grid 2" w:semiHidden="1" w:unhideWhenUsed="1"/>
+    <w:lsdException w:name="Table Grid 3" w:semiHidden="1" w:unhideWhenUsed="1"/>
+    <w:lsdException w:name="Table Grid 4" w:semiHidden="1" w:unhideWhenUsed="1"/>
+    <w:lsdException w:name="Table Grid 5" w:semiHidden="1" w:unhideWhenUsed="1"/>
+    <w:lsdException w:name="Table Grid 6" w:semiHidden="1" w:unhideWhenUsed="1"/>
+    <w:lsdException w:name="Table Grid 7" w:semiHidden="1" w:unhideWhenUsed="1"/>
+    <w:lsdException w:name="Table Grid 8" w:semiHidden="1" w:unhideWhenUsed="1"/>
+    <w:lsdException w:name="Table List 1" w:semiHidden="1" w:unhideWhenUsed="1"/>
+    <w:lsdException w:name="Table List 2" w:semiHidden="1" w:unhideWhenUsed="1"/>
+    <w:lsdException w:name="Table List 3" w:semiHidden="1" w:unhideWhenUsed="1"/>
+    <w:lsdException w:name="Table List 4" w:semiHidden="1" w:unhideWhenUsed="1"/>
+    <w:lsdException w:name="Table List 5" w:semiHidden="1" w:unhideWhenUsed="1"/>
+    <w:lsdException w:name="Table List 6" w:semiHidden="1" w:unhideWhenUsed="1"/>
+    <w:lsdException w:name="Table List 7" w:semiHidden="1" w:unhideWhenUsed="1"/>
+    <w:lsdException w:name="Table List 8" w:semiHidden="1" w:unhideWhenUsed="1"/>
+    <w:lsdException w:name="Table 3D effects 1" w:semiHidden="1" w:unhideWhenUsed="1"/>
+    <w:lsdException w:name="Table 3D effects 2" w:semiHidden="1" w:unhideWhenUsed="1"/>
+    <w:lsdException w:name="Table 3D effects 3" w:semiHidden="1" w:unhideWhenUsed="1"/>
+    <w:lsdException w:name="Table Contemporary" w:semiHidden="1" w:unhideWhenUsed="1"/>
+    <w:lsdException w:name="Table Elegant" w:semiHidden="1" w:unhideWhenUsed="1"/>
+    <w:lsdException w:name="Table Professional" w:semiHidden="1" w:unhideWhenUsed="1"/>
+    <w:lsdException w:name="Table Subtle 1" w:semiHidden="1" w:unhideWhenUsed="1"/>
+    <w:lsdException w:name="Table Subtle 2" w:semiHidden="1" w:unhideWhenUsed="1"/>
+    <w:lsdException w:name="Table Web 1" w:semiHidden="1" w:unhideWhenUsed="1"/>
+    <w:lsdException w:name="Table Web 2" w:semiHidden="1" w:unhideWhenUsed="1"/>
+    <w:lsdException w:name="Table Web 3" w:semiHidden="1" w:unhideWhenUsed="1"/>
+    <w:lsdException w:name="Balloon Text" w:semiHidden="1" w:unhideWhenUsed="1"/>
+    <w:lsdException w:name="Table Grid" w:uiPriority="59"/>
+    <w:lsdException w:name="Table Theme" w:semiHidden="1" w:unhideWhenUsed="1"/>
+    <w:lsdException w:name="Placeholder Text" w:semiHidden="1"/>
+    <w:lsdException w:name="No Spacing" w:uiPriority="1" w:qFormat="1"/>
+    <w:lsdException w:name="Light Shading" w:uiPriority="60"/>
+    <w:lsdException w:name="Light List" w:uiPriority="61"/>
+    <w:lsdException w:name="Light Grid" w:uiPriority="62"/>
+    <w:lsdException w:name="Medium Shading 1" w:uiPriority="63"/>
+    <w:lsdException w:name="Medium Shading 2" w:uiPriority="64"/>
+    <w:lsdException w:name="Medium List 1" w:uiPriority="65"/>
+    <w:lsdException w:name="Medium List 2" w:uiPriority="66"/>
+    <w:lsdException w:name="Medium Grid 1" w:uiPriority="67"/>
+    <w:lsdException w:name="Medium Grid 2" w:uiPriority="68"/>
+    <w:lsdException w:name="Medium Grid 3" w:uiPriority="69"/>
+    <w:lsdException w:name="Dark List" w:uiPriority="70"/>
+    <w:lsdException w:name="Colorful Shading" w:uiPriority="71"/>
+    <w:lsdException w:name="Colorful List" w:uiPriority="72"/>
+    <w:lsdException w:name="Colorful Grid" w:uiPriority="73"/>
+    <w:lsdException w:name="Light Shading Accent 1" w:uiPriority="60"/>
+    <w:lsdException w:name="Light List Accent 1" w:uiPriority="61"/>
+    <w:lsdException w:name="Light Grid Accent 1" w:uiPriority="62"/>
+    <w:lsdException w:name="Medium Shading 1 Accent 1" w:uiPriority="63"/>
+    <w:lsdException w:name="Medium Shading 2 Accent 1" w:uiPriority="64"/>
+    <w:lsdException w:name="Medium List 1 Accent 1" w:uiPriority="65"/>
+    <w:lsdException w:name="Revision" w:semiHidden="1"/>
+    <w:lsdException w:name="List Paragraph" w:uiPriority="34" w:qFormat="1"/>
+    <w:lsdException w:name="Quote" w:uiPriority="29" w:qFormat="1"/>
+    <w:lsdException w:name="Intense Quote" w:uiPriority="30" w:qFormat="1"/>
+    <w:lsdException w:name="Medium List 2 Accent 1" w:uiPriority="66"/>
+    <w:lsdException w:name="Medium Grid 1 Accent 1" w:uiPriority="67"/>
+    <w:lsdException w:name="Medium Grid 2 Accent 1" w:uiPriority="68"/>
+    <w:lsdException w:name="Medium Grid 3 Accent 1" w:uiPriority="69"/>
+    <w:lsdException w:name="Dark List Accent 1" w:uiPriority="70"/>
+    <w:lsdException w:name="Colorful Shading Accent 1" w:uiPriority="71"/>
+    <w:lsdException w:name="Colorful List Accent 1" w:uiPriority="72"/>
+    <w:lsdException w:name="Colorful Grid Accent 1" w:uiPriority="73"/>
+    <w:lsdException w:name="Light Shading Accent 2" w:uiPriority="60"/>
+    <w:lsdException w:name="Light List Accent 2" w:uiPriority="61"/>
+    <w:lsdException w:name="Light Grid Accent 2" w:uiPriority="62"/>
+    <w:lsdException w:name="Medium Shading 1 Accent 2" w:uiPriority="63"/>
+    <w:lsdException w:name="Medium Shading 2 Accent 2" w:uiPriority="64"/>
+    <w:lsdException w:name="Medium List 1 Accent 2" w:uiPriority="65"/>
+    <w:lsdException w:name="Medium List 2 Accent 2" w:uiPriority="66"/>
+    <w:lsdException w:name="Medium Grid 1 Accent 2" w:uiPriority="67"/>
+    <w:lsdException w:name="Medium Grid 2 Accent 2" w:uiPriority="68"/>
+    <w:lsdException w:name="Medium Grid 3 Accent 2" w:uiPriority="69"/>
+    <w:lsdException w:name="Dark List Accent 2" w:uiPriority="70"/>
+    <w:lsdException w:name="Colorful Shading Accent 2" w:uiPriority="71"/>
+    <w:lsdException w:name="Colorful List Accent 2" w:uiPriority="72"/>
+    <w:lsdException w:name="Colorful Grid Accent 2" w:uiPriority="73"/>
+    <w:lsdException w:name="Light Shading Accent 3" w:uiPriority="60"/>
+    <w:lsdException w:name="Light List Accent 3" w:uiPriority="61"/>
+    <w:lsdException w:name="Light Grid Accent 3" w:uiPriority="62"/>
+    <w:lsdException w:name="Medium Shading 1 Accent 3" w:uiPriority="63"/>
+    <w:lsdException w:name="Medium Shading 2 Accent 3" w:uiPriority="64"/>
+    <w:lsdException w:name="Medium List 1 Accent 3" w:uiPriority="65"/>
+    <w:lsdException w:name="Medium List 2 Accent 3" w:uiPriority="66"/>
+    <w:lsdException w:name="Medium Grid 1 Accent 3" w:uiPriority="67"/>
+    <w:lsdException w:name="Medium Grid 2 Accent 3" w:uiPriority="68"/>
+    <w:lsdException w:name="Medium Grid 3 Accent 3" w:uiPriority="69"/>
+    <w:lsdException w:name="Dark List Accent 3" w:uiPriority="70"/>
+    <w:lsdException w:name="Colorful Shading Accent 3" w:uiPriority="71"/>
+    <w:lsdException w:name="Colorful List Accent 3" w:uiPriority="72"/>
+    <w:lsdException w:name="Colorful Grid Accent 3" w:uiPriority="73"/>
+    <w:lsdException w:name="Light Shading Accent 4" w:uiPriority="60"/>
+    <w:lsdException w:name="Light List Accent 4" w:uiPriority="61"/>
+    <w:lsdException w:name="Light Grid Accent 4" w:uiPriority="62"/>
+    <w:lsdException w:name="Medium Shading 1 Accent 4" w:uiPriority="63"/>
+    <w:lsdException w:name="Medium Shading 2 Accent 4" w:uiPriority="64"/>
+    <w:lsdException w:name="Medium List 1 Accent 4" w:uiPriority="65"/>
+    <w:lsdException w:name="Medium List 2 Accent 4" w:uiPriority="66"/>
+    <w:lsdException w:name="Medium Grid 1 Accent 4" w:uiPriority="67"/>
+    <w:lsdException w:name="Medium Grid 2 Accent 4" w:uiPriority="68"/>
+    <w:lsdException w:name="Medium Grid 3 Accent 4" w:uiPriority="69"/>
+    <w:lsdException w:name="Dark List Accent 4" w:uiPriority="70"/>
+    <w:lsdException w:name="Colorful Shading Accent 4" w:uiPriority="71"/>
+    <w:lsdException w:name="Colorful List Accent 4" w:uiPriority="72"/>
+    <w:lsdException w:name="Colorful Grid Accent 4" w:uiPriority="73"/>
+    <w:lsdException w:name="Light Shading Accent 5" w:uiPriority="60"/>
+    <w:lsdException w:name="Light List Accent 5" w:uiPriority="61"/>
+    <w:lsdException w:name="Light Grid Accent 5" w:uiPriority="62"/>
+    <w:lsdException w:name="Medium Shading 1 Accent 5" w:uiPriority="63"/>
+    <w:lsdException w:name="Medium Shading 2 Accent 5" w:uiPriority="64"/>
+    <w:lsdException w:name="Medium List 1 Accent 5" w:uiPriority="65"/>
+    <w:lsdException w:name="Medium List 2 Accent 5" w:uiPriority="66"/>
+    <w:lsdException w:name="Medium Grid 1 Accent 5" w:uiPriority="67"/>
+    <w:lsdException w:name="Medium Grid 2 Accent 5" w:uiPriority="68"/>
+    <w:lsdException w:name="Medium Grid 3 Accent 5" w:uiPriority="69"/>
+    <w:lsdException w:name="Dark List Accent 5" w:uiPriority="70"/>
+    <w:lsdException w:name="Colorful Shading Accent 5" w:uiPriority="71"/>
+    <w:lsdException w:name="Colorful List Accent 5" w:uiPriority="72"/>
+    <w:lsdException w:name="Colorful Grid Accent 5" w:uiPriority="73"/>
+    <w:lsdException w:name="Light Shading Accent 6" w:uiPriority="60"/>
+    <w:lsdException w:name="Light List Accent 6" w:uiPriority="61"/>
+    <w:lsdException w:name="Light Grid Accent 6" w:uiPriority="62"/>
+    <w:lsdException w:name="Medium Shading 1 Accent 6" w:uiPriority="63"/>
+    <w:lsdException w:name="Medium Shading 2 Accent 6" w:uiPriority="64"/>
+    <w:lsdException w:name="Medium List 1 Accent 6" w:uiPriority="65"/>
+    <w:lsdException w:name="Medium List 2 Accent 6" w:uiPriority="66"/>
+    <w:lsdException w:name="Medium Grid 1 Accent 6" w:uiPriority="67"/>
+    <w:lsdException w:name="Medium Grid 2 Accent 6" w:uiPriority="68"/>
+    <w:lsdException w:name="Medium Grid 3 Accent 6" w:uiPriority="69"/>
+    <w:lsdException w:name="Dark List Accent 6" w:uiPriority="70"/>
+    <w:lsdException w:name="Colorful Shading Accent 6" w:uiPriority="71"/>
+    <w:lsdException w:name="Colorful List Accent 6" w:uiPriority="72"/>
+    <w:lsdException w:name="Colorful Grid Accent 6" w:uiPriority="73"/>
+    <w:lsdException w:name="Subtle Emphasis" w:uiPriority="19" w:qFormat="1"/>
+    <w:lsdException w:name="Intense Emphasis" w:uiPriority="21" w:qFormat="1"/>
+    <w:lsdException w:name="Subtle Reference" w:uiPriority="31" w:qFormat="1"/>
+    <w:lsdException w:name="Intense Reference" w:uiPriority="32" w:qFormat="1"/>
+    <w:lsdException w:name="Book Title" w:uiPriority="33" w:qFormat="1"/>
+    <w:lsdException w:name="Bibliography" w:semiHidden="1" w:uiPriority="37" w:unhideWhenUsed="1"/>
+    <w:lsdException w:name="TOC Heading" w:semiHidden="1" w:uiPriority="39" w:unhideWhenUsed="1" w:qFormat="1"/>
+    <w:lsdException w:name="Plain Table 1" w:uiPriority="41"/>
+    <w:lsdException w:name="Plain Table 2" w:uiPriority="42"/>
+    <w:lsdException w:name="Plain Table 3" w:uiPriority="43"/>
+    <w:lsdException w:name="Plain Table 4" w:uiPriority="44"/>
+    <w:lsdException w:name="Plain Table 5" w:uiPriority="45"/>
+    <w:lsdException w:name="Grid Table Light" w:uiPriority="40"/>
+    <w:lsdException w:name="Grid Table 1 Light" w:uiPriority="46"/>
+    <w:lsdException w:name="Grid Table 2" w:uiPriority="47"/>
+    <w:lsdException w:name="Grid Table 3" w:uiPriority="48"/>
+    <w:lsdException w:name="Grid Table 4" w:uiPriority="49"/>
+    <w:lsdException w:name="Grid Table 5 Dark" w:uiPriority="50"/>
+    <w:lsdException w:name="Grid Table 6 Colorful" w:uiPriority="51"/>
+    <w:lsdException w:name="Grid Table 7 Colorful" w:uiPriority="52"/>
+    <w:lsdException w:name="Grid Table 1 Light Accent 1" w:uiPriority="46"/>
+    <w:lsdException w:name="Grid Table 2 Accent 1" w:uiPriority="47"/>
+    <w:lsdException w:name="Grid Table 3 Accent 1" w:uiPriority="48"/>
+    <w:lsdException w:name="Grid Table 4 Accent 1" w:uiPriority="49"/>
+    <w:lsdException w:name="Grid Table 5 Dark Accent 1" w:uiPriority="50"/>
+    <w:lsdException w:name="Grid Table 6 Colorful Accent 1" w:uiPriority="51"/>
+    <w:lsdException w:name="Grid Table 7 Colorful Accent 1" w:uiPriority="52"/>
+    <w:lsdException w:name="Grid Table 1 Light Accent 2" w:uiPriority="46"/>
+    <w:lsdException w:name="Grid Table 2 Accent 2" w:uiPriority="47"/>
+    <w:lsdException w:name="Grid Table 3 Accent 2" w:uiPriority="48"/>
+    <w:lsdException w:name="Grid Table 4 Accent 2" w:uiPriority="49"/>
+    <w:lsdException w:name="Grid Table 5 Dark Accent 2" w:uiPriority="50"/>
+    <w:lsdException w:name="Grid Table 6 Colorful Accent 2" w:uiPriority="51"/>
+    <w:lsdException w:name="Grid Table 7 Colorful Accent 2" w:uiPriority="52"/>
+    <w:lsdException w:name="Grid Table 1 Light Accent 3" w:uiPriority="46"/>
+    <w:lsdException w:name="Grid Table 2 Accent 3" w:uiPriority="47"/>
+    <w:lsdException w:name="Grid Table 3 Accent 3" w:uiPriority="48"/>
+    <w:lsdException w:name="Grid Table 4 Accent 3" w:uiPriority="49"/>
+    <w:lsdException w:name="Grid Table 5 Dark Accent 3" w:uiPriority="50"/>
+    <w:lsdException w:name="Grid Table 6 Colorful Accent 3" w:uiPriority="51"/>
+    <w:lsdException w:name="Grid Table 7 Colorful Accent 3" w:uiPriority="52"/>
+    <w:lsdException w:name="Grid Table 1 Light Accent 4" w:uiPriority="46"/>
+    <w:lsdException w:name="Grid Table 2 Accent 4" w:uiPriority="47"/>
+    <w:lsdException w:name="Grid Table 3 Accent 4" w:uiPriority="48"/>
+    <w:lsdException w:name="Grid Table 4 Accent 4" w:uiPriority="49"/>
+    <w:lsdException w:name="Grid Table 5 Dark Accent 4" w:uiPriority="50"/>
+    <w:lsdException w:name="Grid Table 6 Colorful Accent 4" w:uiPriority="51"/>
+    <w:lsdException w:name="Grid Table 7 Colorful Accent 4" w:uiPriority="52"/>
+    <w:lsdException w:name="Grid Table 1 Light Accent 5" w:uiPriority="46"/>
+    <w:lsdException w:name="Grid Table 2 Accent 5" w:uiPriority="47"/>
+    <w:lsdException w:name="Grid Table 3 Accent 5" w:uiPriority="48"/>
+    <w:lsdException w:name="Grid Table 4 Accent 5" w:uiPriority="49"/>
+    <w:lsdException w:name="Grid Table 5 Dark Accent 5" w:uiPriority="50"/>
+    <w:lsdException w:name="Grid Table 6 Colorful Accent 5" w:uiPriority="51"/>
+    <w:lsdException w:name="Grid Table 7 Colorful Accent 5" w:uiPriority="52"/>
+    <w:lsdException w:name="Grid Table 1 Light Accent 6" w:uiPriority="46"/>
+    <w:lsdException w:name="Grid Table 2 Accent 6" w:uiPriority="47"/>
+    <w:lsdException w:name="Grid Table 3 Accent 6" w:uiPriority="48"/>
+    <w:lsdException w:name="Grid Table 4 Accent 6" w:uiPriority="49"/>
+    <w:lsdException w:name="Grid Table 5 Dark Accent 6" w:uiPriority="50"/>
+    <w:lsdException w:name="Grid Table 6 Colorful Accent 6" w:uiPriority="51"/>
+    <w:lsdException w:name="Grid Table 7 Colorful Accent 6" w:uiPriority="52"/>
+    <w:lsdException w:name="List Table 1 Light" w:uiPriority="46"/>
+    <w:lsdException w:name="List Table 2" w:uiPriority="47"/>
+    <w:lsdException w:name="List Table 3" w:uiPriority="48"/>
+    <w:lsdException w:name="List Table 4" w:uiPriority="49"/>
+    <w:lsdException w:name="List Table 5 Dark" w:uiPriority="50"/>
+    <w:lsdException w:name="List Table 6 Colorful" w:uiPriority="51"/>
+    <w:lsdException w:name="List Table 7 Colorful" w:uiPriority="52"/>
+    <w:lsdException w:name="List Table 1 Light Accent 1" w:uiPriority="46"/>
+    <w:lsdException w:name="List Table 2 Accent 1" w:uiPriority="47"/>
+    <w:lsdException w:name="List Table 3 Accent 1" w:uiPriority="48"/>
+    <w:lsdException w:name="List Table 4 Accent 1" w:uiPriority="49"/>
+    <w:lsdException w:name="List Table 5 Dark Accent 1" w:uiPriority="50"/>
+    <w:lsdException w:name="List Table 6 Colorful Accent 1" w:uiPriority="51"/>
+    <w:lsdException w:name="List Table 7 Colorful Accent 1" w:uiPriority="52"/>
+    <w:lsdException w:name="List Table 1 Light Accent 2" w:uiPriority="46"/>
+    <w:lsdException w:name="List Table 2 Accent 2" w:uiPriority="47"/>
+    <w:lsdException w:name="List Table 3 Accent 2" w:uiPriority="48"/>
+    <w:lsdException w:name="List Table 4 Accent 2" w:uiPriority="49"/>
+    <w:lsdException w:name="List Table 5 Dark Accent 2" w:uiPriority="50"/>
+    <w:lsdException w:name="List Table 6 Colorful Accent 2" w:uiPriority="51"/>
+    <w:lsdException w:name="List Table 7 Colorful Accent 2" w:uiPriority="52"/>
+    <w:lsdException w:name="List Table 1 Light Accent 3" w:uiPriority="46"/>
+    <w:lsdException w:name="List Table 2 Accent 3" w:uiPriority="47"/>
+    <w:lsdException w:name="List Table 3 Accent 3" w:uiPriority="48"/>
+    <w:lsdException w:name="List Table 4 Accent 3" w:uiPriority="49"/>
+    <w:lsdException w:name="List Table 5 Dark Accent 3" w:uiPriority="50"/>
+    <w:lsdException w:name="List Table 6 Colorful Accent 3" w:uiPriority="51"/>
+    <w:lsdException w:name="List Table 7 Colorful Accent 3" w:uiPriority="52"/>
+    <w:lsdException w:name="List Table 1 Light Accent 4" w:uiPriority="46"/>
+    <w:lsdException w:name="List Table 2 Accent 4" w:uiPriority="47"/>
+    <w:lsdException w:name="List Table 3 Accent 4" w:uiPriority="48"/>
+    <w:lsdException w:name="List Table 4 Accent 4" w:uiPriority="49"/>
+    <w:lsdException w:name="List Table 5 Dark Accent 4" w:uiPriority="50"/>
+    <w:lsdException w:name="List Table 6 Colorful Accent 4" w:uiPriority="51"/>
+    <w:lsdException w:name="List Table 7 Colorful Accent 4" w:uiPriority="52"/>
+    <w:lsdException w:name="List Table 1 Light Accent 5" w:uiPriority="46"/>
+    <w:lsdException w:name="List Table 2 Accent 5" w:uiPriority="47"/>
+    <w:lsdException w:name="List Table 3 Accent 5" w:uiPriority="48"/>
+    <w:lsdException w:name="List Table 4 Accent 5" w:uiPriority="49"/>
+    <w:lsdException w:name="List Table 5 Dark Accent 5" w:uiPriority="50"/>
+    <w:lsdException w:name="List Table 6 Colorful Accent 5" w:uiPriority="51"/>
+    <w:lsdException w:name="List Table 7 Colorful Accent 5" w:uiPriority="52"/>
+    <w:lsdException w:name="List Table 1 Light Accent 6" w:uiPriority="46"/>
+    <w:lsdException w:name="List Table 2 Accent 6" w:uiPriority="47"/>
+    <w:lsdException w:name="List Table 3 Accent 6" w:uiPriority="48"/>
+    <w:lsdException w:name="List Table 4 Accent 6" w:uiPriority="49"/>
+    <w:lsdException w:name="List Table 5 Dark Accent 6" w:uiPriority="50"/>
+    <w:lsdException w:name="List Table 6 Colorful Accent 6" w:uiPriority="51"/>
+    <w:lsdException w:name="List Table 7 Colorful Accent 6" w:uiPriority="52"/>
   </w:latentStyles>
   <w:style w:type="paragraph" w:default="1" w:styleId="Normal">
     <w:name w:val="Normal"/>
@@ -2957,773 +4480,6 @@
 </w:styles>
 </file>
 
-<file path=word/stylesWithEffects.xml><?xml version="1.0" encoding="utf-8"?>
-<w:styles xmlns:wpc="http://schemas.microsoft.com/office/word/2010/wordprocessingCanvas" xmlns:mc="http://schemas.openxmlformats.org/markup-compatibility/2006" xmlns:o="urn:schemas-microsoft-com:office:office" xmlns:r="http://schemas.openxmlformats.org/officeDocument/2006/relationships" xmlns:m="http://schemas.openxmlformats.org/officeDocument/2006/math" xmlns:v="urn:schemas-microsoft-com:vml" xmlns:wp14="http://schemas.microsoft.com/office/word/2010/wordprocessingDrawing" xmlns:wp="http://schemas.openxmlformats.org/drawingml/2006/wordprocessingDrawing" xmlns:w10="urn:schemas-microsoft-com:office:word" xmlns:w="http://schemas.openxmlformats.org/wordprocessingml/2006/main" xmlns:w14="http://schemas.microsoft.com/office/word/2010/wordml" xmlns:wpg="http://schemas.microsoft.com/office/word/2010/wordprocessingGroup" xmlns:wpi="http://schemas.microsoft.com/office/word/2010/wordprocessingInk" xmlns:wne="http://schemas.microsoft.com/office/word/2006/wordml" xmlns:wps="http://schemas.microsoft.com/office/word/2010/wordprocessingShape" mc:Ignorable="w14 wp14">
-  <w:docDefaults>
-    <w:rPrDefault>
-      <w:rPr>
-        <w:rFonts w:asciiTheme="minorHAnsi" w:eastAsiaTheme="minorEastAsia" w:hAnsiTheme="minorHAnsi" w:cstheme="minorBidi"/>
-        <w:sz w:val="22"/>
-        <w:szCs w:val="22"/>
-        <w:lang w:val="en-US" w:eastAsia="ja-JP" w:bidi="ar-SA"/>
-      </w:rPr>
-    </w:rPrDefault>
-    <w:pPrDefault>
-      <w:pPr>
-        <w:spacing w:after="200" w:line="276" w:lineRule="auto"/>
-      </w:pPr>
-    </w:pPrDefault>
-  </w:docDefaults>
-  <w:latentStyles w:defLockedState="0" w:defUIPriority="99" w:defSemiHidden="1" w:defUnhideWhenUsed="1" w:defQFormat="0" w:count="267">
-    <w:lsdException w:name="Normal" w:semiHidden="0" w:uiPriority="0" w:unhideWhenUsed="0" w:qFormat="1"/>
-    <w:lsdException w:name="heading 1" w:semiHidden="0" w:uiPriority="9" w:unhideWhenUsed="0" w:qFormat="1"/>
-    <w:lsdException w:name="heading 2" w:uiPriority="9" w:qFormat="1"/>
-    <w:lsdException w:name="heading 3" w:uiPriority="9" w:qFormat="1"/>
-    <w:lsdException w:name="heading 4" w:uiPriority="9" w:qFormat="1"/>
-    <w:lsdException w:name="heading 5" w:uiPriority="9" w:qFormat="1"/>
-    <w:lsdException w:name="heading 6" w:uiPriority="9" w:qFormat="1"/>
-    <w:lsdException w:name="heading 7" w:uiPriority="9" w:qFormat="1"/>
-    <w:lsdException w:name="heading 8" w:uiPriority="9" w:qFormat="1"/>
-    <w:lsdException w:name="heading 9" w:uiPriority="9" w:qFormat="1"/>
-    <w:lsdException w:name="toc 1" w:uiPriority="39"/>
-    <w:lsdException w:name="toc 2" w:uiPriority="39"/>
-    <w:lsdException w:name="toc 3" w:uiPriority="39"/>
-    <w:lsdException w:name="toc 4" w:uiPriority="39"/>
-    <w:lsdException w:name="toc 5" w:uiPriority="39"/>
-    <w:lsdException w:name="toc 6" w:uiPriority="39"/>
-    <w:lsdException w:name="toc 7" w:uiPriority="39"/>
-    <w:lsdException w:name="toc 8" w:uiPriority="39"/>
-    <w:lsdException w:name="toc 9" w:uiPriority="39"/>
-    <w:lsdException w:name="caption" w:uiPriority="35" w:qFormat="1"/>
-    <w:lsdException w:name="Title" w:semiHidden="0" w:uiPriority="10" w:unhideWhenUsed="0" w:qFormat="1"/>
-    <w:lsdException w:name="Default Paragraph Font" w:uiPriority="1"/>
-    <w:lsdException w:name="Subtitle" w:semiHidden="0" w:uiPriority="11" w:unhideWhenUsed="0" w:qFormat="1"/>
-    <w:lsdException w:name="Strong" w:semiHidden="0" w:uiPriority="22" w:unhideWhenUsed="0" w:qFormat="1"/>
-    <w:lsdException w:name="Emphasis" w:semiHidden="0" w:uiPriority="20" w:unhideWhenUsed="0" w:qFormat="1"/>
-    <w:lsdException w:name="Table Grid" w:semiHidden="0" w:uiPriority="59" w:unhideWhenUsed="0"/>
-    <w:lsdException w:name="Placeholder Text" w:unhideWhenUsed="0"/>
-    <w:lsdException w:name="No Spacing" w:semiHidden="0" w:uiPriority="1" w:unhideWhenUsed="0" w:qFormat="1"/>
-    <w:lsdException w:name="Light Shading" w:semiHidden="0" w:uiPriority="60" w:unhideWhenUsed="0"/>
-    <w:lsdException w:name="Light List" w:semiHidden="0" w:uiPriority="61" w:unhideWhenUsed="0"/>
-    <w:lsdException w:name="Light Grid" w:semiHidden="0" w:uiPriority="62" w:unhideWhenUsed="0"/>
-    <w:lsdException w:name="Medium Shading 1" w:semiHidden="0" w:uiPriority="63" w:unhideWhenUsed="0"/>
-    <w:lsdException w:name="Medium Shading 2" w:semiHidden="0" w:uiPriority="64" w:unhideWhenUsed="0"/>
-    <w:lsdException w:name="Medium List 1" w:semiHidden="0" w:uiPriority="65" w:unhideWhenUsed="0"/>
-    <w:lsdException w:name="Medium List 2" w:semiHidden="0" w:uiPriority="66" w:unhideWhenUsed="0"/>
-    <w:lsdException w:name="Medium Grid 1" w:semiHidden="0" w:uiPriority="67" w:unhideWhenUsed="0"/>
-    <w:lsdException w:name="Medium Grid 2" w:semiHidden="0" w:uiPriority="68" w:unhideWhenUsed="0"/>
-    <w:lsdException w:name="Medium Grid 3" w:semiHidden="0" w:uiPriority="69" w:unhideWhenUsed="0"/>
-    <w:lsdException w:name="Dark List" w:semiHidden="0" w:uiPriority="70" w:unhideWhenUsed="0"/>
-    <w:lsdException w:name="Colorful Shading" w:semiHidden="0" w:uiPriority="71" w:unhideWhenUsed="0"/>
-    <w:lsdException w:name="Colorful List" w:semiHidden="0" w:uiPriority="72" w:unhideWhenUsed="0"/>
-    <w:lsdException w:name="Colorful Grid" w:semiHidden="0" w:uiPriority="73" w:unhideWhenUsed="0"/>
-    <w:lsdException w:name="Light Shading Accent 1" w:semiHidden="0" w:uiPriority="60" w:unhideWhenUsed="0"/>
-    <w:lsdException w:name="Light List Accent 1" w:semiHidden="0" w:uiPriority="61" w:unhideWhenUsed="0"/>
-    <w:lsdException w:name="Light Grid Accent 1" w:semiHidden="0" w:uiPriority="62" w:unhideWhenUsed="0"/>
-    <w:lsdException w:name="Medium Shading 1 Accent 1" w:semiHidden="0" w:uiPriority="63" w:unhideWhenUsed="0"/>
-    <w:lsdException w:name="Medium Shading 2 Accent 1" w:semiHidden="0" w:uiPriority="64" w:unhideWhenUsed="0"/>
-    <w:lsdException w:name="Medium List 1 Accent 1" w:semiHidden="0" w:uiPriority="65" w:unhideWhenUsed="0"/>
-    <w:lsdException w:name="Revision" w:unhideWhenUsed="0"/>
-    <w:lsdException w:name="List Paragraph" w:semiHidden="0" w:uiPriority="34" w:unhideWhenUsed="0" w:qFormat="1"/>
-    <w:lsdException w:name="Quote" w:semiHidden="0" w:uiPriority="29" w:unhideWhenUsed="0" w:qFormat="1"/>
-    <w:lsdException w:name="Intense Quote" w:semiHidden="0" w:uiPriority="30" w:unhideWhenUsed="0" w:qFormat="1"/>
-    <w:lsdException w:name="Medium List 2 Accent 1" w:semiHidden="0" w:uiPriority="66" w:unhideWhenUsed="0"/>
-    <w:lsdException w:name="Medium Grid 1 Accent 1" w:semiHidden="0" w:uiPriority="67" w:unhideWhenUsed="0"/>
-    <w:lsdException w:name="Medium Grid 2 Accent 1" w:semiHidden="0" w:uiPriority="68" w:unhideWhenUsed="0"/>
-    <w:lsdException w:name="Medium Grid 3 Accent 1" w:semiHidden="0" w:uiPriority="69" w:unhideWhenUsed="0"/>
-    <w:lsdException w:name="Dark List Accent 1" w:semiHidden="0" w:uiPriority="70" w:unhideWhenUsed="0"/>
-    <w:lsdException w:name="Colorful Shading Accent 1" w:semiHidden="0" w:uiPriority="71" w:unhideWhenUsed="0"/>
-    <w:lsdException w:name="Colorful List Accent 1" w:semiHidden="0" w:uiPriority="72" w:unhideWhenUsed="0"/>
-    <w:lsdException w:name="Colorful Grid Accent 1" w:semiHidden="0" w:uiPriority="73" w:unhideWhenUsed="0"/>
-    <w:lsdException w:name="Light Shading Accent 2" w:semiHidden="0" w:uiPriority="60" w:unhideWhenUsed="0"/>
-    <w:lsdException w:name="Light List Accent 2" w:semiHidden="0" w:uiPriority="61" w:unhideWhenUsed="0"/>
-    <w:lsdException w:name="Light Grid Accent 2" w:semiHidden="0" w:uiPriority="62" w:unhideWhenUsed="0"/>
-    <w:lsdException w:name="Medium Shading 1 Accent 2" w:semiHidden="0" w:uiPriority="63" w:unhideWhenUsed="0"/>
-    <w:lsdException w:name="Medium Shading 2 Accent 2" w:semiHidden="0" w:uiPriority="64" w:unhideWhenUsed="0"/>
-    <w:lsdException w:name="Medium List 1 Accent 2" w:semiHidden="0" w:uiPriority="65" w:unhideWhenUsed="0"/>
-    <w:lsdException w:name="Medium List 2 Accent 2" w:semiHidden="0" w:uiPriority="66" w:unhideWhenUsed="0"/>
-    <w:lsdException w:name="Medium Grid 1 Accent 2" w:semiHidden="0" w:uiPriority="67" w:unhideWhenUsed="0"/>
-    <w:lsdException w:name="Medium Grid 2 Accent 2" w:semiHidden="0" w:uiPriority="68" w:unhideWhenUsed="0"/>
-    <w:lsdException w:name="Medium Grid 3 Accent 2" w:semiHidden="0" w:uiPriority="69" w:unhideWhenUsed="0"/>
-    <w:lsdException w:name="Dark List Accent 2" w:semiHidden="0" w:uiPriority="70" w:unhideWhenUsed="0"/>
-    <w:lsdException w:name="Colorful Shading Accent 2" w:semiHidden="0" w:uiPriority="71" w:unhideWhenUsed="0"/>
-    <w:lsdException w:name="Colorful List Accent 2" w:semiHidden="0" w:uiPriority="72" w:unhideWhenUsed="0"/>
-    <w:lsdException w:name="Colorful Grid Accent 2" w:semiHidden="0" w:uiPriority="73" w:unhideWhenUsed="0"/>
-    <w:lsdException w:name="Light Shading Accent 3" w:semiHidden="0" w:uiPriority="60" w:unhideWhenUsed="0"/>
-    <w:lsdException w:name="Light List Accent 3" w:semiHidden="0" w:uiPriority="61" w:unhideWhenUsed="0"/>
-    <w:lsdException w:name="Light Grid Accent 3" w:semiHidden="0" w:uiPriority="62" w:unhideWhenUsed="0"/>
-    <w:lsdException w:name="Medium Shading 1 Accent 3" w:semiHidden="0" w:uiPriority="63" w:unhideWhenUsed="0"/>
-    <w:lsdException w:name="Medium Shading 2 Accent 3" w:semiHidden="0" w:uiPriority="64" w:unhideWhenUsed="0"/>
-    <w:lsdException w:name="Medium List 1 Accent 3" w:semiHidden="0" w:uiPriority="65" w:unhideWhenUsed="0"/>
-    <w:lsdException w:name="Medium List 2 Accent 3" w:semiHidden="0" w:uiPriority="66" w:unhideWhenUsed="0"/>
-    <w:lsdException w:name="Medium Grid 1 Accent 3" w:semiHidden="0" w:uiPriority="67" w:unhideWhenUsed="0"/>
-    <w:lsdException w:name="Medium Grid 2 Accent 3" w:semiHidden="0" w:uiPriority="68" w:unhideWhenUsed="0"/>
-    <w:lsdException w:name="Medium Grid 3 Accent 3" w:semiHidden="0" w:uiPriority="69" w:unhideWhenUsed="0"/>
-    <w:lsdException w:name="Dark List Accent 3" w:semiHidden="0" w:uiPriority="70" w:unhideWhenUsed="0"/>
-    <w:lsdException w:name="Colorful Shading Accent 3" w:semiHidden="0" w:uiPriority="71" w:unhideWhenUsed="0"/>
-    <w:lsdException w:name="Colorful List Accent 3" w:semiHidden="0" w:uiPriority="72" w:unhideWhenUsed="0"/>
-    <w:lsdException w:name="Colorful Grid Accent 3" w:semiHidden="0" w:uiPriority="73" w:unhideWhenUsed="0"/>
-    <w:lsdException w:name="Light Shading Accent 4" w:semiHidden="0" w:uiPriority="60" w:unhideWhenUsed="0"/>
-    <w:lsdException w:name="Light List Accent 4" w:semiHidden="0" w:uiPriority="61" w:unhideWhenUsed="0"/>
-    <w:lsdException w:name="Light Grid Accent 4" w:semiHidden="0" w:uiPriority="62" w:unhideWhenUsed="0"/>
-    <w:lsdException w:name="Medium Shading 1 Accent 4" w:semiHidden="0" w:uiPriority="63" w:unhideWhenUsed="0"/>
-    <w:lsdException w:name="Medium Shading 2 Accent 4" w:semiHidden="0" w:uiPriority="64" w:unhideWhenUsed="0"/>
-    <w:lsdException w:name="Medium List 1 Accent 4" w:semiHidden="0" w:uiPriority="65" w:unhideWhenUsed="0"/>
-    <w:lsdException w:name="Medium List 2 Accent 4" w:semiHidden="0" w:uiPriority="66" w:unhideWhenUsed="0"/>
-    <w:lsdException w:name="Medium Grid 1 Accent 4" w:semiHidden="0" w:uiPriority="67" w:unhideWhenUsed="0"/>
-    <w:lsdException w:name="Medium Grid 2 Accent 4" w:semiHidden="0" w:uiPriority="68" w:unhideWhenUsed="0"/>
-    <w:lsdException w:name="Medium Grid 3 Accent 4" w:semiHidden="0" w:uiPriority="69" w:unhideWhenUsed="0"/>
-    <w:lsdException w:name="Dark List Accent 4" w:semiHidden="0" w:uiPriority="70" w:unhideWhenUsed="0"/>
-    <w:lsdException w:name="Colorful Shading Accent 4" w:semiHidden="0" w:uiPriority="71" w:unhideWhenUsed="0"/>
-    <w:lsdException w:name="Colorful List Accent 4" w:semiHidden="0" w:uiPriority="72" w:unhideWhenUsed="0"/>
-    <w:lsdException w:name="Colorful Grid Accent 4" w:semiHidden="0" w:uiPriority="73" w:unhideWhenUsed="0"/>
-    <w:lsdException w:name="Light Shading Accent 5" w:semiHidden="0" w:uiPriority="60" w:unhideWhenUsed="0"/>
-    <w:lsdException w:name="Light List Accent 5" w:semiHidden="0" w:uiPriority="61" w:unhideWhenUsed="0"/>
-    <w:lsdException w:name="Light Grid Accent 5" w:semiHidden="0" w:uiPriority="62" w:unhideWhenUsed="0"/>
-    <w:lsdException w:name="Medium Shading 1 Accent 5" w:semiHidden="0" w:uiPriority="63" w:unhideWhenUsed="0"/>
-    <w:lsdException w:name="Medium Shading 2 Accent 5" w:semiHidden="0" w:uiPriority="64" w:unhideWhenUsed="0"/>
-    <w:lsdException w:name="Medium List 1 Accent 5" w:semiHidden="0" w:uiPriority="65" w:unhideWhenUsed="0"/>
-    <w:lsdException w:name="Medium List 2 Accent 5" w:semiHidden="0" w:uiPriority="66" w:unhideWhenUsed="0"/>
-    <w:lsdException w:name="Medium Grid 1 Accent 5" w:semiHidden="0" w:uiPriority="67" w:unhideWhenUsed="0"/>
-    <w:lsdException w:name="Medium Grid 2 Accent 5" w:semiHidden="0" w:uiPriority="68" w:unhideWhenUsed="0"/>
-    <w:lsdException w:name="Medium Grid 3 Accent 5" w:semiHidden="0" w:uiPriority="69" w:unhideWhenUsed="0"/>
-    <w:lsdException w:name="Dark List Accent 5" w:semiHidden="0" w:uiPriority="70" w:unhideWhenUsed="0"/>
-    <w:lsdException w:name="Colorful Shading Accent 5" w:semiHidden="0" w:uiPriority="71" w:unhideWhenUsed="0"/>
-    <w:lsdException w:name="Colorful List Accent 5" w:semiHidden="0" w:uiPriority="72" w:unhideWhenUsed="0"/>
-    <w:lsdException w:name="Colorful Grid Accent 5" w:semiHidden="0" w:uiPriority="73" w:unhideWhenUsed="0"/>
-    <w:lsdException w:name="Light Shading Accent 6" w:semiHidden="0" w:uiPriority="60" w:unhideWhenUsed="0"/>
-    <w:lsdException w:name="Light List Accent 6" w:semiHidden="0" w:uiPriority="61" w:unhideWhenUsed="0"/>
-    <w:lsdException w:name="Light Grid Accent 6" w:semiHidden="0" w:uiPriority="62" w:unhideWhenUsed="0"/>
-    <w:lsdException w:name="Medium Shading 1 Accent 6" w:semiHidden="0" w:uiPriority="63" w:unhideWhenUsed="0"/>
-    <w:lsdException w:name="Medium Shading 2 Accent 6" w:semiHidden="0" w:uiPriority="64" w:unhideWhenUsed="0"/>
-    <w:lsdException w:name="Medium List 1 Accent 6" w:semiHidden="0" w:uiPriority="65" w:unhideWhenUsed="0"/>
-    <w:lsdException w:name="Medium List 2 Accent 6" w:semiHidden="0" w:uiPriority="66" w:unhideWhenUsed="0"/>
-    <w:lsdException w:name="Medium Grid 1 Accent 6" w:semiHidden="0" w:uiPriority="67" w:unhideWhenUsed="0"/>
-    <w:lsdException w:name="Medium Grid 2 Accent 6" w:semiHidden="0" w:uiPriority="68" w:unhideWhenUsed="0"/>
-    <w:lsdException w:name="Medium Grid 3 Accent 6" w:semiHidden="0" w:uiPriority="69" w:unhideWhenUsed="0"/>
-    <w:lsdException w:name="Dark List Accent 6" w:semiHidden="0" w:uiPriority="70" w:unhideWhenUsed="0"/>
-    <w:lsdException w:name="Colorful Shading Accent 6" w:semiHidden="0" w:uiPriority="71" w:unhideWhenUsed="0"/>
-    <w:lsdException w:name="Colorful List Accent 6" w:semiHidden="0" w:uiPriority="72" w:unhideWhenUsed="0"/>
-    <w:lsdException w:name="Colorful Grid Accent 6" w:semiHidden="0" w:uiPriority="73" w:unhideWhenUsed="0"/>
-    <w:lsdException w:name="Subtle Emphasis" w:semiHidden="0" w:uiPriority="19" w:unhideWhenUsed="0" w:qFormat="1"/>
-    <w:lsdException w:name="Intense Emphasis" w:semiHidden="0" w:uiPriority="21" w:unhideWhenUsed="0" w:qFormat="1"/>
-    <w:lsdException w:name="Subtle Reference" w:semiHidden="0" w:uiPriority="31" w:unhideWhenUsed="0" w:qFormat="1"/>
-    <w:lsdException w:name="Intense Reference" w:semiHidden="0" w:uiPriority="32" w:unhideWhenUsed="0" w:qFormat="1"/>
-    <w:lsdException w:name="Book Title" w:semiHidden="0" w:uiPriority="33" w:unhideWhenUsed="0" w:qFormat="1"/>
-    <w:lsdException w:name="Bibliography" w:uiPriority="37"/>
-    <w:lsdException w:name="TOC Heading" w:uiPriority="39" w:qFormat="1"/>
-  </w:latentStyles>
-  <w:style w:type="paragraph" w:default="1" w:styleId="Normal">
-    <w:name w:val="Normal"/>
-    <w:qFormat/>
-    <w:rsid w:val="005E67D0"/>
-    <w:pPr>
-      <w:spacing w:after="160" w:line="259" w:lineRule="auto"/>
-    </w:pPr>
-    <w:rPr>
-      <w:rFonts w:eastAsiaTheme="minorHAnsi"/>
-      <w:lang w:val="en-AU" w:eastAsia="en-US"/>
-    </w:rPr>
-  </w:style>
-  <w:style w:type="paragraph" w:styleId="Heading1">
-    <w:name w:val="heading 1"/>
-    <w:basedOn w:val="Normal"/>
-    <w:next w:val="Normal"/>
-    <w:link w:val="Heading1Char"/>
-    <w:uiPriority w:val="9"/>
-    <w:qFormat/>
-    <w:rsid w:val="005E67D0"/>
-    <w:pPr>
-      <w:keepNext/>
-      <w:tabs>
-        <w:tab w:val="right" w:pos="9026"/>
-      </w:tabs>
-      <w:spacing w:before="480" w:after="120" w:line="240" w:lineRule="auto"/>
-      <w:outlineLvl w:val="0"/>
-    </w:pPr>
-    <w:rPr>
-      <w:rFonts w:eastAsiaTheme="minorEastAsia"/>
-      <w:b/>
-      <w:sz w:val="28"/>
-      <w:lang w:eastAsia="en-AU"/>
-    </w:rPr>
-  </w:style>
-  <w:style w:type="paragraph" w:styleId="Heading2">
-    <w:name w:val="heading 2"/>
-    <w:basedOn w:val="Normal"/>
-    <w:next w:val="Normal"/>
-    <w:link w:val="Heading2Char"/>
-    <w:uiPriority w:val="9"/>
-    <w:unhideWhenUsed/>
-    <w:qFormat/>
-    <w:rsid w:val="005E67D0"/>
-    <w:pPr>
-      <w:keepNext/>
-      <w:tabs>
-        <w:tab w:val="right" w:pos="9026"/>
-      </w:tabs>
-      <w:spacing w:before="240" w:after="120" w:line="240" w:lineRule="auto"/>
-      <w:outlineLvl w:val="1"/>
-    </w:pPr>
-    <w:rPr>
-      <w:rFonts w:eastAsiaTheme="minorEastAsia"/>
-      <w:b/>
-      <w:sz w:val="24"/>
-      <w:lang w:eastAsia="en-AU"/>
-    </w:rPr>
-  </w:style>
-  <w:style w:type="character" w:default="1" w:styleId="DefaultParagraphFont">
-    <w:name w:val="Default Paragraph Font"/>
-    <w:uiPriority w:val="1"/>
-    <w:semiHidden/>
-    <w:unhideWhenUsed/>
-  </w:style>
-  <w:style w:type="table" w:default="1" w:styleId="TableNormal">
-    <w:name w:val="Normal Table"/>
-    <w:uiPriority w:val="99"/>
-    <w:semiHidden/>
-    <w:unhideWhenUsed/>
-    <w:tblPr>
-      <w:tblInd w:w="0" w:type="dxa"/>
-      <w:tblCellMar>
-        <w:top w:w="0" w:type="dxa"/>
-        <w:left w:w="108" w:type="dxa"/>
-        <w:bottom w:w="0" w:type="dxa"/>
-        <w:right w:w="108" w:type="dxa"/>
-      </w:tblCellMar>
-    </w:tblPr>
-  </w:style>
-  <w:style w:type="numbering" w:default="1" w:styleId="NoList">
-    <w:name w:val="No List"/>
-    <w:uiPriority w:val="99"/>
-    <w:semiHidden/>
-    <w:unhideWhenUsed/>
-  </w:style>
-  <w:style w:type="character" w:customStyle="1" w:styleId="Heading1Char">
-    <w:name w:val="Heading 1 Char"/>
-    <w:basedOn w:val="DefaultParagraphFont"/>
-    <w:link w:val="Heading1"/>
-    <w:uiPriority w:val="9"/>
-    <w:rsid w:val="005E67D0"/>
-    <w:rPr>
-      <w:b/>
-      <w:sz w:val="28"/>
-      <w:lang w:val="en-AU" w:eastAsia="en-AU"/>
-    </w:rPr>
-  </w:style>
-  <w:style w:type="character" w:customStyle="1" w:styleId="Heading2Char">
-    <w:name w:val="Heading 2 Char"/>
-    <w:basedOn w:val="DefaultParagraphFont"/>
-    <w:link w:val="Heading2"/>
-    <w:uiPriority w:val="9"/>
-    <w:rsid w:val="005E67D0"/>
-    <w:rPr>
-      <w:b/>
-      <w:sz w:val="24"/>
-      <w:lang w:val="en-AU" w:eastAsia="en-AU"/>
-    </w:rPr>
-  </w:style>
-  <w:style w:type="table" w:customStyle="1" w:styleId="LightList-Accent11">
-    <w:name w:val="Light List - Accent 11"/>
-    <w:basedOn w:val="TableNormal"/>
-    <w:uiPriority w:val="61"/>
-    <w:rsid w:val="005E67D0"/>
-    <w:pPr>
-      <w:spacing w:after="0" w:line="240" w:lineRule="auto"/>
-    </w:pPr>
-    <w:rPr>
-      <w:lang w:val="en-AU" w:eastAsia="en-AU"/>
-    </w:rPr>
-    <w:tblPr>
-      <w:tblStyleRowBandSize w:val="1"/>
-      <w:tblStyleColBandSize w:val="1"/>
-      <w:tblBorders>
-        <w:top w:val="single" w:sz="8" w:space="0" w:color="4F81BD" w:themeColor="accent1"/>
-        <w:left w:val="single" w:sz="8" w:space="0" w:color="4F81BD" w:themeColor="accent1"/>
-        <w:bottom w:val="single" w:sz="8" w:space="0" w:color="4F81BD" w:themeColor="accent1"/>
-        <w:right w:val="single" w:sz="8" w:space="0" w:color="4F81BD" w:themeColor="accent1"/>
-      </w:tblBorders>
-    </w:tblPr>
-    <w:tblStylePr w:type="firstRow">
-      <w:pPr>
-        <w:spacing w:before="0" w:after="0" w:line="240" w:lineRule="auto"/>
-      </w:pPr>
-      <w:rPr>
-        <w:b/>
-        <w:bCs/>
-        <w:color w:val="FFFFFF" w:themeColor="background1"/>
-      </w:rPr>
-      <w:tblPr/>
-      <w:tcPr>
-        <w:shd w:val="clear" w:color="auto" w:fill="4F81BD" w:themeFill="accent1"/>
-      </w:tcPr>
-    </w:tblStylePr>
-    <w:tblStylePr w:type="lastRow">
-      <w:pPr>
-        <w:spacing w:before="0" w:after="0" w:line="240" w:lineRule="auto"/>
-      </w:pPr>
-      <w:rPr>
-        <w:b/>
-        <w:bCs/>
-      </w:rPr>
-      <w:tblPr/>
-      <w:tcPr>
-        <w:tcBorders>
-          <w:top w:val="double" w:sz="6" w:space="0" w:color="4F81BD" w:themeColor="accent1"/>
-          <w:left w:val="single" w:sz="8" w:space="0" w:color="4F81BD" w:themeColor="accent1"/>
-          <w:bottom w:val="single" w:sz="8" w:space="0" w:color="4F81BD" w:themeColor="accent1"/>
-          <w:right w:val="single" w:sz="8" w:space="0" w:color="4F81BD" w:themeColor="accent1"/>
-        </w:tcBorders>
-      </w:tcPr>
-    </w:tblStylePr>
-    <w:tblStylePr w:type="firstCol">
-      <w:rPr>
-        <w:b/>
-        <w:bCs/>
-      </w:rPr>
-    </w:tblStylePr>
-    <w:tblStylePr w:type="lastCol">
-      <w:rPr>
-        <w:b/>
-        <w:bCs/>
-      </w:rPr>
-    </w:tblStylePr>
-    <w:tblStylePr w:type="band1Vert">
-      <w:tblPr/>
-      <w:tcPr>
-        <w:tcBorders>
-          <w:top w:val="single" w:sz="8" w:space="0" w:color="4F81BD" w:themeColor="accent1"/>
-          <w:left w:val="single" w:sz="8" w:space="0" w:color="4F81BD" w:themeColor="accent1"/>
-          <w:bottom w:val="single" w:sz="8" w:space="0" w:color="4F81BD" w:themeColor="accent1"/>
-          <w:right w:val="single" w:sz="8" w:space="0" w:color="4F81BD" w:themeColor="accent1"/>
-        </w:tcBorders>
-      </w:tcPr>
-    </w:tblStylePr>
-    <w:tblStylePr w:type="band1Horz">
-      <w:tblPr/>
-      <w:tcPr>
-        <w:tcBorders>
-          <w:top w:val="single" w:sz="8" w:space="0" w:color="4F81BD" w:themeColor="accent1"/>
-          <w:left w:val="single" w:sz="8" w:space="0" w:color="4F81BD" w:themeColor="accent1"/>
-          <w:bottom w:val="single" w:sz="8" w:space="0" w:color="4F81BD" w:themeColor="accent1"/>
-          <w:right w:val="single" w:sz="8" w:space="0" w:color="4F81BD" w:themeColor="accent1"/>
-        </w:tcBorders>
-      </w:tcPr>
-    </w:tblStylePr>
-  </w:style>
-  <w:style w:type="table" w:styleId="LightList-Accent4">
-    <w:name w:val="Light List Accent 4"/>
-    <w:basedOn w:val="TableNormal"/>
-    <w:uiPriority w:val="61"/>
-    <w:rsid w:val="00686465"/>
-    <w:pPr>
-      <w:spacing w:after="0" w:line="240" w:lineRule="auto"/>
-    </w:pPr>
-    <w:rPr>
-      <w:lang w:val="en-AU" w:eastAsia="en-AU"/>
-    </w:rPr>
-    <w:tblPr>
-      <w:tblStyleRowBandSize w:val="1"/>
-      <w:tblStyleColBandSize w:val="1"/>
-      <w:tblBorders>
-        <w:top w:val="single" w:sz="8" w:space="0" w:color="8064A2" w:themeColor="accent4"/>
-        <w:left w:val="single" w:sz="8" w:space="0" w:color="8064A2" w:themeColor="accent4"/>
-        <w:bottom w:val="single" w:sz="8" w:space="0" w:color="8064A2" w:themeColor="accent4"/>
-        <w:right w:val="single" w:sz="8" w:space="0" w:color="8064A2" w:themeColor="accent4"/>
-      </w:tblBorders>
-    </w:tblPr>
-    <w:tblStylePr w:type="firstRow">
-      <w:pPr>
-        <w:spacing w:before="0" w:after="0" w:line="240" w:lineRule="auto"/>
-      </w:pPr>
-      <w:rPr>
-        <w:b/>
-        <w:bCs/>
-        <w:color w:val="FFFFFF" w:themeColor="background1"/>
-      </w:rPr>
-      <w:tblPr/>
-      <w:tcPr>
-        <w:shd w:val="clear" w:color="auto" w:fill="8064A2" w:themeFill="accent4"/>
-      </w:tcPr>
-    </w:tblStylePr>
-    <w:tblStylePr w:type="lastRow">
-      <w:pPr>
-        <w:spacing w:before="0" w:after="0" w:line="240" w:lineRule="auto"/>
-      </w:pPr>
-      <w:rPr>
-        <w:b/>
-        <w:bCs/>
-      </w:rPr>
-      <w:tblPr/>
-      <w:tcPr>
-        <w:tcBorders>
-          <w:top w:val="double" w:sz="6" w:space="0" w:color="8064A2" w:themeColor="accent4"/>
-          <w:left w:val="single" w:sz="8" w:space="0" w:color="8064A2" w:themeColor="accent4"/>
-          <w:bottom w:val="single" w:sz="8" w:space="0" w:color="8064A2" w:themeColor="accent4"/>
-          <w:right w:val="single" w:sz="8" w:space="0" w:color="8064A2" w:themeColor="accent4"/>
-        </w:tcBorders>
-      </w:tcPr>
-    </w:tblStylePr>
-    <w:tblStylePr w:type="firstCol">
-      <w:rPr>
-        <w:b/>
-        <w:bCs/>
-      </w:rPr>
-    </w:tblStylePr>
-    <w:tblStylePr w:type="lastCol">
-      <w:rPr>
-        <w:b/>
-        <w:bCs/>
-      </w:rPr>
-    </w:tblStylePr>
-    <w:tblStylePr w:type="band1Vert">
-      <w:tblPr/>
-      <w:tcPr>
-        <w:tcBorders>
-          <w:top w:val="single" w:sz="8" w:space="0" w:color="8064A2" w:themeColor="accent4"/>
-          <w:left w:val="single" w:sz="8" w:space="0" w:color="8064A2" w:themeColor="accent4"/>
-          <w:bottom w:val="single" w:sz="8" w:space="0" w:color="8064A2" w:themeColor="accent4"/>
-          <w:right w:val="single" w:sz="8" w:space="0" w:color="8064A2" w:themeColor="accent4"/>
-        </w:tcBorders>
-      </w:tcPr>
-    </w:tblStylePr>
-    <w:tblStylePr w:type="band1Horz">
-      <w:tblPr/>
-      <w:tcPr>
-        <w:tcBorders>
-          <w:top w:val="single" w:sz="8" w:space="0" w:color="8064A2" w:themeColor="accent4"/>
-          <w:left w:val="single" w:sz="8" w:space="0" w:color="8064A2" w:themeColor="accent4"/>
-          <w:bottom w:val="single" w:sz="8" w:space="0" w:color="8064A2" w:themeColor="accent4"/>
-          <w:right w:val="single" w:sz="8" w:space="0" w:color="8064A2" w:themeColor="accent4"/>
-        </w:tcBorders>
-      </w:tcPr>
-    </w:tblStylePr>
-  </w:style>
-  <w:style w:type="table" w:styleId="TableGrid">
-    <w:name w:val="Table Grid"/>
-    <w:basedOn w:val="TableNormal"/>
-    <w:uiPriority w:val="59"/>
-    <w:rsid w:val="00B53C51"/>
-    <w:pPr>
-      <w:spacing w:after="0" w:line="240" w:lineRule="auto"/>
-    </w:pPr>
-    <w:tblPr>
-      <w:tblBorders>
-        <w:top w:val="single" w:sz="4" w:space="0" w:color="auto"/>
-        <w:left w:val="single" w:sz="4" w:space="0" w:color="auto"/>
-        <w:bottom w:val="single" w:sz="4" w:space="0" w:color="auto"/>
-        <w:right w:val="single" w:sz="4" w:space="0" w:color="auto"/>
-        <w:insideH w:val="single" w:sz="4" w:space="0" w:color="auto"/>
-        <w:insideV w:val="single" w:sz="4" w:space="0" w:color="auto"/>
-      </w:tblBorders>
-    </w:tblPr>
-  </w:style>
-  <w:style w:type="paragraph" w:styleId="BalloonText">
-    <w:name w:val="Balloon Text"/>
-    <w:basedOn w:val="Normal"/>
-    <w:link w:val="BalloonTextChar"/>
-    <w:uiPriority w:val="99"/>
-    <w:semiHidden/>
-    <w:unhideWhenUsed/>
-    <w:rsid w:val="00454932"/>
-    <w:pPr>
-      <w:spacing w:after="0" w:line="240" w:lineRule="auto"/>
-    </w:pPr>
-    <w:rPr>
-      <w:rFonts w:ascii="Tahoma" w:hAnsi="Tahoma" w:cs="Tahoma"/>
-      <w:sz w:val="16"/>
-      <w:szCs w:val="16"/>
-    </w:rPr>
-  </w:style>
-  <w:style w:type="character" w:customStyle="1" w:styleId="BalloonTextChar">
-    <w:name w:val="Balloon Text Char"/>
-    <w:basedOn w:val="DefaultParagraphFont"/>
-    <w:link w:val="BalloonText"/>
-    <w:uiPriority w:val="99"/>
-    <w:semiHidden/>
-    <w:rsid w:val="00454932"/>
-    <w:rPr>
-      <w:rFonts w:ascii="Tahoma" w:eastAsiaTheme="minorHAnsi" w:hAnsi="Tahoma" w:cs="Tahoma"/>
-      <w:sz w:val="16"/>
-      <w:szCs w:val="16"/>
-      <w:lang w:val="en-AU" w:eastAsia="en-US"/>
-    </w:rPr>
-  </w:style>
-</w:styles>
-</file>
-
-<file path=word/charts/chart1.xml><?xml version="1.0" encoding="utf-8"?>
-<c:chartSpace xmlns:c="http://schemas.openxmlformats.org/drawingml/2006/chart" xmlns:a="http://schemas.openxmlformats.org/drawingml/2006/main" xmlns:r="http://schemas.openxmlformats.org/officeDocument/2006/relationships">
-  <c:date1904 val="0"/>
-  <c:lang val="en-US"/>
-  <c:roundedCorners val="0"/>
-  <mc:AlternateContent xmlns:mc="http://schemas.openxmlformats.org/markup-compatibility/2006">
-    <mc:Choice xmlns:c14="http://schemas.microsoft.com/office/drawing/2007/8/2/chart" Requires="c14">
-      <c14:style val="102"/>
-    </mc:Choice>
-    <mc:Fallback>
-      <c:style val="2"/>
-    </mc:Fallback>
-  </mc:AlternateContent>
-  <c:chart>
-    <c:autoTitleDeleted val="0"/>
-    <c:plotArea>
-      <c:layout/>
-      <c:lineChart>
-        <c:grouping val="standard"/>
-        <c:varyColors val="0"/>
-        <c:ser>
-          <c:idx val="0"/>
-          <c:order val="0"/>
-          <c:tx>
-            <c:v>Remaining Story Points</c:v>
-          </c:tx>
-          <c:marker>
-            <c:symbol val="none"/>
-          </c:marker>
-          <c:cat>
-            <c:numRef>
-              <c:f>Sheet1!$C$1:$C$11</c:f>
-              <c:numCache>
-                <c:formatCode>General</c:formatCode>
-                <c:ptCount val="11"/>
-                <c:pt idx="0">
-                  <c:v>0</c:v>
-                </c:pt>
-                <c:pt idx="1">
-                  <c:v>1</c:v>
-                </c:pt>
-                <c:pt idx="2">
-                  <c:v>2</c:v>
-                </c:pt>
-                <c:pt idx="3">
-                  <c:v>3</c:v>
-                </c:pt>
-                <c:pt idx="4">
-                  <c:v>4</c:v>
-                </c:pt>
-                <c:pt idx="5">
-                  <c:v>5</c:v>
-                </c:pt>
-                <c:pt idx="6">
-                  <c:v>6</c:v>
-                </c:pt>
-                <c:pt idx="7">
-                  <c:v>7</c:v>
-                </c:pt>
-                <c:pt idx="8">
-                  <c:v>8</c:v>
-                </c:pt>
-                <c:pt idx="9">
-                  <c:v>9</c:v>
-                </c:pt>
-                <c:pt idx="10">
-                  <c:v>10</c:v>
-                </c:pt>
-              </c:numCache>
-            </c:numRef>
-          </c:cat>
-          <c:val>
-            <c:numRef>
-              <c:f>Sheet1!$A$1:$A$11</c:f>
-              <c:numCache>
-                <c:formatCode>General</c:formatCode>
-                <c:ptCount val="11"/>
-                <c:pt idx="0">
-                  <c:v>44</c:v>
-                </c:pt>
-                <c:pt idx="1">
-                  <c:v>44</c:v>
-                </c:pt>
-                <c:pt idx="2">
-                  <c:v>44</c:v>
-                </c:pt>
-                <c:pt idx="3">
-                  <c:v>44</c:v>
-                </c:pt>
-                <c:pt idx="4">
-                  <c:v>44</c:v>
-                </c:pt>
-                <c:pt idx="5">
-                  <c:v>44</c:v>
-                </c:pt>
-                <c:pt idx="6">
-                  <c:v>44</c:v>
-                </c:pt>
-                <c:pt idx="7">
-                  <c:v>44</c:v>
-                </c:pt>
-                <c:pt idx="8">
-                  <c:v>44</c:v>
-                </c:pt>
-                <c:pt idx="9">
-                  <c:v>44</c:v>
-                </c:pt>
-                <c:pt idx="10">
-                  <c:v>44</c:v>
-                </c:pt>
-              </c:numCache>
-            </c:numRef>
-          </c:val>
-          <c:smooth val="0"/>
-        </c:ser>
-        <c:ser>
-          <c:idx val="1"/>
-          <c:order val="1"/>
-          <c:tx>
-            <c:v>Projected Story Points</c:v>
-          </c:tx>
-          <c:marker>
-            <c:symbol val="none"/>
-          </c:marker>
-          <c:cat>
-            <c:numRef>
-              <c:f>Sheet1!$C$1:$C$11</c:f>
-              <c:numCache>
-                <c:formatCode>General</c:formatCode>
-                <c:ptCount val="11"/>
-                <c:pt idx="0">
-                  <c:v>0</c:v>
-                </c:pt>
-                <c:pt idx="1">
-                  <c:v>1</c:v>
-                </c:pt>
-                <c:pt idx="2">
-                  <c:v>2</c:v>
-                </c:pt>
-                <c:pt idx="3">
-                  <c:v>3</c:v>
-                </c:pt>
-                <c:pt idx="4">
-                  <c:v>4</c:v>
-                </c:pt>
-                <c:pt idx="5">
-                  <c:v>5</c:v>
-                </c:pt>
-                <c:pt idx="6">
-                  <c:v>6</c:v>
-                </c:pt>
-                <c:pt idx="7">
-                  <c:v>7</c:v>
-                </c:pt>
-                <c:pt idx="8">
-                  <c:v>8</c:v>
-                </c:pt>
-                <c:pt idx="9">
-                  <c:v>9</c:v>
-                </c:pt>
-                <c:pt idx="10">
-                  <c:v>10</c:v>
-                </c:pt>
-              </c:numCache>
-            </c:numRef>
-          </c:cat>
-          <c:val>
-            <c:numRef>
-              <c:f>Sheet1!$B$1:$B$11</c:f>
-              <c:numCache>
-                <c:formatCode>General</c:formatCode>
-                <c:ptCount val="11"/>
-                <c:pt idx="0">
-                  <c:v>44</c:v>
-                </c:pt>
-                <c:pt idx="1">
-                  <c:v>39.6</c:v>
-                </c:pt>
-                <c:pt idx="2">
-                  <c:v>35.200000000000003</c:v>
-                </c:pt>
-                <c:pt idx="3">
-                  <c:v>30.8</c:v>
-                </c:pt>
-                <c:pt idx="4">
-                  <c:v>26.4</c:v>
-                </c:pt>
-                <c:pt idx="5">
-                  <c:v>22</c:v>
-                </c:pt>
-                <c:pt idx="6">
-                  <c:v>17.600000000000001</c:v>
-                </c:pt>
-                <c:pt idx="7">
-                  <c:v>13.2</c:v>
-                </c:pt>
-                <c:pt idx="8">
-                  <c:v>8.8000000000000007</c:v>
-                </c:pt>
-                <c:pt idx="9">
-                  <c:v>4.4000000000000004</c:v>
-                </c:pt>
-                <c:pt idx="10">
-                  <c:v>0</c:v>
-                </c:pt>
-              </c:numCache>
-            </c:numRef>
-          </c:val>
-          <c:smooth val="0"/>
-        </c:ser>
-        <c:dLbls>
-          <c:showLegendKey val="0"/>
-          <c:showVal val="0"/>
-          <c:showCatName val="0"/>
-          <c:showSerName val="0"/>
-          <c:showPercent val="0"/>
-          <c:showBubbleSize val="0"/>
-        </c:dLbls>
-        <c:marker val="1"/>
-        <c:smooth val="0"/>
-        <c:axId val="305204608"/>
-        <c:axId val="305255552"/>
-      </c:lineChart>
-      <c:catAx>
-        <c:axId val="305204608"/>
-        <c:scaling>
-          <c:orientation val="minMax"/>
-        </c:scaling>
-        <c:delete val="0"/>
-        <c:axPos val="b"/>
-        <c:numFmt formatCode="General" sourceLinked="1"/>
-        <c:majorTickMark val="out"/>
-        <c:minorTickMark val="none"/>
-        <c:tickLblPos val="nextTo"/>
-        <c:crossAx val="305255552"/>
-        <c:crosses val="autoZero"/>
-        <c:auto val="1"/>
-        <c:lblAlgn val="ctr"/>
-        <c:lblOffset val="100"/>
-        <c:noMultiLvlLbl val="0"/>
-      </c:catAx>
-      <c:valAx>
-        <c:axId val="305255552"/>
-        <c:scaling>
-          <c:orientation val="minMax"/>
-        </c:scaling>
-        <c:delete val="0"/>
-        <c:axPos val="l"/>
-        <c:majorGridlines/>
-        <c:numFmt formatCode="General" sourceLinked="1"/>
-        <c:majorTickMark val="out"/>
-        <c:minorTickMark val="none"/>
-        <c:tickLblPos val="nextTo"/>
-        <c:crossAx val="305204608"/>
-        <c:crosses val="autoZero"/>
-        <c:crossBetween val="midCat"/>
-      </c:valAx>
-    </c:plotArea>
-    <c:legend>
-      <c:legendPos val="r"/>
-      <c:overlay val="0"/>
-    </c:legend>
-    <c:plotVisOnly val="1"/>
-    <c:dispBlanksAs val="gap"/>
-    <c:showDLblsOverMax val="0"/>
-  </c:chart>
-  <c:externalData r:id="rId1">
-    <c:autoUpdate val="0"/>
-  </c:externalData>
-</c:chartSpace>
-</file>
-
 <file path=word/theme/theme1.xml><?xml version="1.0" encoding="utf-8"?>
 <a:theme xmlns:a="http://schemas.openxmlformats.org/drawingml/2006/main" name="Office Theme">
   <a:themeElements>

</xml_diff>